<commit_message>
Need to add LT SPICE
</commit_message>
<xml_diff>
--- a/Khaled/ReportIEEEFormat.docx
+++ b/Khaled/ReportIEEEFormat.docx
@@ -619,7 +619,21 @@
           <w:spacing w:val="-1"/>
           <w:lang w:val="en-GB" w:eastAsia="x-none"/>
         </w:rPr>
-        <w:t>We chose a phototransistor over a photodiode for light detection. Phototransistors are more sensitive due to their inherent amplification, providing a larger current response to subtle light changes. Their ease of interfacing with digital circuits, straightforward biasing, and cost-effectiveness made them particularly appealing. While they have a marginally slower response time compared to photodiodes, it was adequate for our needs. The phototransistor also has better durability and suitability</w:t>
+        <w:t xml:space="preserve">We chose a phototransistor over a photodiode for light detection. Phototransistors are more sensitive due to their inherent amplification, providing a larger current response to subtle light changes. Their ease of interfacing with digital circuits, straightforward biasing, and cost-effectiveness made them particularly appealing. While they have a marginally slower response time compared to photodiodes, </w:t>
+      </w:r>
+      <w:r>
+        <w:rPr>
+          <w:spacing w:val="-1"/>
+          <w:lang w:val="en-GB" w:eastAsia="x-none"/>
+        </w:rPr>
+        <w:t>the need for extra circuity compred to the decrease in rise time, didn’t warrant us using them</w:t>
+      </w:r>
+      <w:r>
+        <w:rPr>
+          <w:spacing w:val="-1"/>
+          <w:lang w:val="en-GB" w:eastAsia="x-none"/>
+        </w:rPr>
+        <w:t>. The phototransistor also has better durability and suitability</w:t>
       </w:r>
       <w:r>
         <w:rPr>
@@ -958,7 +972,11 @@
         <w:t xml:space="preserve"> T</w:t>
       </w:r>
       <w:r>
-        <w:t>o distinguish our target signal and ensure optimal fidelity, we've selected a cutoff frequency slightly above our desired 120Hz. Even though our primary signal undergoes some attenuation at this cutoff, it remains sufficiently strong for our requirements while ensuring that the 100Hz interference is significantly reduced. This allows us to maintain a clear distinction between the desired signal and the interference. The exact cutoff frequency was determined using the equation:</w:t>
+        <w:t xml:space="preserve">o distinguish our target signal and ensure optimal fidelity, we've selected a cutoff </w:t>
+      </w:r>
+      <w:r>
+        <w:lastRenderedPageBreak/>
+        <w:t>frequency slightly above our desired 120Hz. Even though our primary signal undergoes some attenuation at this cutoff, it remains sufficiently strong for our requirements while ensuring that the 100Hz interference is significantly reduced. This allows us to maintain a clear distinction between the desired signal and the interference. The exact cutoff frequency was determined using the equation:</w:t>
       </w:r>
     </w:p>
     <w:p>
@@ -967,68 +985,106 @@
       </w:pPr>
     </w:p>
     <w:p>
-      <m:oMathPara>
-        <m:oMath>
-          <m:sSub>
-            <m:sSubPr>
-              <m:ctrlPr>
-                <w:rPr>
-                  <w:rFonts w:ascii="Cambria Math" w:hAnsi="Cambria Math"/>
-                  <w:i/>
-                </w:rPr>
-              </m:ctrlPr>
-            </m:sSubPr>
-            <m:e>
-              <m:r>
-                <w:rPr>
-                  <w:rFonts w:ascii="Cambria Math" w:hAnsi="Cambria Math"/>
-                </w:rPr>
-                <m:t>F</m:t>
-              </m:r>
-            </m:e>
-            <m:sub>
-              <m:r>
-                <w:rPr>
-                  <w:rFonts w:ascii="Cambria Math" w:hAnsi="Cambria Math"/>
-                </w:rPr>
-                <m:t>corner</m:t>
-              </m:r>
-            </m:sub>
-          </m:sSub>
-          <m:r>
-            <w:rPr>
-              <w:rFonts w:ascii="Cambria Math" w:hAnsi="Cambria Math"/>
-            </w:rPr>
-            <m:t>=</m:t>
-          </m:r>
-          <m:f>
-            <m:fPr>
-              <m:ctrlPr>
-                <w:rPr>
-                  <w:rFonts w:ascii="Cambria Math" w:hAnsi="Cambria Math"/>
-                  <w:i/>
-                </w:rPr>
-              </m:ctrlPr>
-            </m:fPr>
-            <m:num>
-              <m:r>
-                <w:rPr>
-                  <w:rFonts w:ascii="Cambria Math" w:hAnsi="Cambria Math"/>
-                </w:rPr>
-                <m:t>1</m:t>
-              </m:r>
-            </m:num>
-            <m:den>
-              <m:r>
-                <w:rPr>
-                  <w:rFonts w:ascii="Cambria Math" w:hAnsi="Cambria Math"/>
-                </w:rPr>
-                <m:t>2πRC</m:t>
-              </m:r>
-            </m:den>
-          </m:f>
-        </m:oMath>
-      </m:oMathPara>
+      <m:oMath>
+        <m:sSub>
+          <m:sSubPr>
+            <m:ctrlPr>
+              <w:rPr>
+                <w:rFonts w:ascii="Cambria Math" w:hAnsi="Cambria Math"/>
+                <w:i/>
+              </w:rPr>
+            </m:ctrlPr>
+          </m:sSubPr>
+          <m:e>
+            <m:r>
+              <w:rPr>
+                <w:rFonts w:ascii="Cambria Math" w:hAnsi="Cambria Math"/>
+              </w:rPr>
+              <m:t>F</m:t>
+            </m:r>
+          </m:e>
+          <m:sub>
+            <m:r>
+              <w:rPr>
+                <w:rFonts w:ascii="Cambria Math" w:hAnsi="Cambria Math"/>
+              </w:rPr>
+              <m:t>corner</m:t>
+            </m:r>
+          </m:sub>
+        </m:sSub>
+        <m:r>
+          <w:rPr>
+            <w:rFonts w:ascii="Cambria Math" w:hAnsi="Cambria Math"/>
+          </w:rPr>
+          <m:t>=</m:t>
+        </m:r>
+        <m:f>
+          <m:fPr>
+            <m:ctrlPr>
+              <w:rPr>
+                <w:rFonts w:ascii="Cambria Math" w:hAnsi="Cambria Math"/>
+                <w:i/>
+              </w:rPr>
+            </m:ctrlPr>
+          </m:fPr>
+          <m:num>
+            <m:r>
+              <w:rPr>
+                <w:rFonts w:ascii="Cambria Math" w:hAnsi="Cambria Math"/>
+              </w:rPr>
+              <m:t>1</m:t>
+            </m:r>
+          </m:num>
+          <m:den>
+            <m:r>
+              <w:rPr>
+                <w:rFonts w:ascii="Cambria Math" w:hAnsi="Cambria Math"/>
+              </w:rPr>
+              <m:t>2πRC</m:t>
+            </m:r>
+          </m:den>
+        </m:f>
+      </m:oMath>
+      <w:r>
+        <w:tab/>
+      </w:r>
+      <w:r>
+        <w:drawing>
+          <wp:inline distT="0" distB="0" distL="0" distR="0" wp14:anchorId="1435ADA6" wp14:editId="687FF7AE">
+            <wp:extent cx="636693" cy="912716"/>
+            <wp:effectExtent l="0" t="0" r="0" b="1905"/>
+            <wp:docPr id="1417793265" name="Picture 1"/>
+            <wp:cNvGraphicFramePr>
+              <a:graphicFrameLocks xmlns:a="http://purl.oclc.org/ooxml/drawingml/main" noChangeAspect="1"/>
+            </wp:cNvGraphicFramePr>
+            <a:graphic xmlns:a="http://purl.oclc.org/ooxml/drawingml/main">
+              <a:graphicData uri="http://purl.oclc.org/ooxml/drawingml/picture">
+                <pic:pic xmlns:pic="http://purl.oclc.org/ooxml/drawingml/picture">
+                  <pic:nvPicPr>
+                    <pic:cNvPr id="1417793265" name=""/>
+                    <pic:cNvPicPr/>
+                  </pic:nvPicPr>
+                  <pic:blipFill>
+                    <a:blip r:embed="rId13"/>
+                    <a:stretch>
+                      <a:fillRect/>
+                    </a:stretch>
+                  </pic:blipFill>
+                  <pic:spPr>
+                    <a:xfrm>
+                      <a:off x="0" y="0"/>
+                      <a:ext cx="680047" cy="974865"/>
+                    </a:xfrm>
+                    <a:prstGeom prst="rect">
+                      <a:avLst/>
+                    </a:prstGeom>
+                  </pic:spPr>
+                </pic:pic>
+              </a:graphicData>
+            </a:graphic>
+          </wp:inline>
+        </w:drawing>
+      </w:r>
     </w:p>
     <w:p>
       <w:pPr>
@@ -1132,7 +1188,7 @@
                     <pic:cNvPicPr/>
                   </pic:nvPicPr>
                   <pic:blipFill>
-                    <a:blip r:embed="rId13" cstate="print">
+                    <a:blip r:embed="rId14" cstate="print">
                       <a:extLst>
                         <a:ext uri="{28A0092B-C50C-407E-A947-70E740481C1C}">
                           <a14:useLocalDpi xmlns:a14="http://schemas.microsoft.com/office/drawing/2010/main" val="0"/>
@@ -1158,6 +1214,43 @@
           </wp:inline>
         </w:drawing>
       </w:r>
+      <w:r>
+        <w:drawing>
+          <wp:inline distT="0" distB="0" distL="0" distR="0" wp14:anchorId="77EEC3A5" wp14:editId="4BD4CECC">
+            <wp:extent cx="1437913" cy="948266"/>
+            <wp:effectExtent l="0" t="0" r="0" b="4445"/>
+            <wp:docPr id="280060577" name="Picture 1"/>
+            <wp:cNvGraphicFramePr>
+              <a:graphicFrameLocks xmlns:a="http://purl.oclc.org/ooxml/drawingml/main" noChangeAspect="1"/>
+            </wp:cNvGraphicFramePr>
+            <a:graphic xmlns:a="http://purl.oclc.org/ooxml/drawingml/main">
+              <a:graphicData uri="http://purl.oclc.org/ooxml/drawingml/picture">
+                <pic:pic xmlns:pic="http://purl.oclc.org/ooxml/drawingml/picture">
+                  <pic:nvPicPr>
+                    <pic:cNvPr id="280060577" name=""/>
+                    <pic:cNvPicPr/>
+                  </pic:nvPicPr>
+                  <pic:blipFill>
+                    <a:blip r:embed="rId15"/>
+                    <a:stretch>
+                      <a:fillRect/>
+                    </a:stretch>
+                  </pic:blipFill>
+                  <pic:spPr>
+                    <a:xfrm>
+                      <a:off x="0" y="0"/>
+                      <a:ext cx="1464352" cy="965702"/>
+                    </a:xfrm>
+                    <a:prstGeom prst="rect">
+                      <a:avLst/>
+                    </a:prstGeom>
+                  </pic:spPr>
+                </pic:pic>
+              </a:graphicData>
+            </a:graphic>
+          </wp:inline>
+        </w:drawing>
+      </w:r>
     </w:p>
     <w:p>
       <w:pPr>
@@ -1226,9 +1319,9 @@
           <w:noProof/>
         </w:rPr>
         <w:drawing>
-          <wp:inline distT="0" distB="0" distL="0" distR="0" wp14:anchorId="4A4C0242" wp14:editId="7EEEC402">
-            <wp:extent cx="1099052" cy="2164680"/>
-            <wp:effectExtent l="635" t="0" r="0" b="0"/>
+          <wp:inline distT="0" distB="0" distL="0" distR="0" wp14:anchorId="4A4C0242" wp14:editId="230BC684">
+            <wp:extent cx="923381" cy="1818680"/>
+            <wp:effectExtent l="0" t="3175" r="635" b="635"/>
             <wp:docPr id="1510763912" name="Picture 3"/>
             <wp:cNvGraphicFramePr>
               <a:graphicFrameLocks xmlns:a="http://purl.oclc.org/ooxml/drawingml/main" noChangeAspect="1"/>
@@ -1241,7 +1334,7 @@
                     <pic:cNvPicPr/>
                   </pic:nvPicPr>
                   <pic:blipFill rotWithShape="1">
-                    <a:blip r:embed="rId14" cstate="print">
+                    <a:blip r:embed="rId16" cstate="print">
                       <a:extLst>
                         <a:ext uri="{28A0092B-C50C-407E-A947-70E740481C1C}">
                           <a14:useLocalDpi xmlns:a14="http://schemas.microsoft.com/office/drawing/2010/main" val="0"/>
@@ -1254,7 +1347,7 @@
                   <pic:spPr bwMode="auto">
                     <a:xfrm rot="5400000">
                       <a:off x="0" y="0"/>
-                      <a:ext cx="1118714" cy="2203406"/>
+                      <a:ext cx="964482" cy="1899632"/>
                     </a:xfrm>
                     <a:prstGeom prst="rect">
                       <a:avLst/>
@@ -1274,6 +1367,43 @@
           </wp:inline>
         </w:drawing>
       </w:r>
+      <w:r>
+        <w:drawing>
+          <wp:inline distT="0" distB="0" distL="0" distR="0" wp14:anchorId="0C5C02E6" wp14:editId="1BD5C23C">
+            <wp:extent cx="998597" cy="1273386"/>
+            <wp:effectExtent l="0" t="0" r="5080" b="0"/>
+            <wp:docPr id="86480928" name="Picture 1"/>
+            <wp:cNvGraphicFramePr>
+              <a:graphicFrameLocks xmlns:a="http://purl.oclc.org/ooxml/drawingml/main" noChangeAspect="1"/>
+            </wp:cNvGraphicFramePr>
+            <a:graphic xmlns:a="http://purl.oclc.org/ooxml/drawingml/main">
+              <a:graphicData uri="http://purl.oclc.org/ooxml/drawingml/picture">
+                <pic:pic xmlns:pic="http://purl.oclc.org/ooxml/drawingml/picture">
+                  <pic:nvPicPr>
+                    <pic:cNvPr id="86480928" name=""/>
+                    <pic:cNvPicPr/>
+                  </pic:nvPicPr>
+                  <pic:blipFill>
+                    <a:blip r:embed="rId17"/>
+                    <a:stretch>
+                      <a:fillRect/>
+                    </a:stretch>
+                  </pic:blipFill>
+                  <pic:spPr>
+                    <a:xfrm>
+                      <a:off x="0" y="0"/>
+                      <a:ext cx="1010499" cy="1288564"/>
+                    </a:xfrm>
+                    <a:prstGeom prst="rect">
+                      <a:avLst/>
+                    </a:prstGeom>
+                  </pic:spPr>
+                </pic:pic>
+              </a:graphicData>
+            </a:graphic>
+          </wp:inline>
+        </w:drawing>
+      </w:r>
     </w:p>
     <w:p>
       <w:pPr>
@@ -1343,6 +1473,53 @@
     </w:p>
     <w:p>
       <w:pPr>
+        <w:jc w:val="both"/>
+      </w:pPr>
+      <w:r>
+        <w:drawing>
+          <wp:inline distT="0" distB="0" distL="0" distR="0" wp14:anchorId="072C9896" wp14:editId="4230814F">
+            <wp:extent cx="866986" cy="1062085"/>
+            <wp:effectExtent l="0" t="0" r="0" b="5080"/>
+            <wp:docPr id="1981140573" name="Picture 1"/>
+            <wp:cNvGraphicFramePr>
+              <a:graphicFrameLocks xmlns:a="http://purl.oclc.org/ooxml/drawingml/main" noChangeAspect="1"/>
+            </wp:cNvGraphicFramePr>
+            <a:graphic xmlns:a="http://purl.oclc.org/ooxml/drawingml/main">
+              <a:graphicData uri="http://purl.oclc.org/ooxml/drawingml/picture">
+                <pic:pic xmlns:pic="http://purl.oclc.org/ooxml/drawingml/picture">
+                  <pic:nvPicPr>
+                    <pic:cNvPr id="1981140573" name=""/>
+                    <pic:cNvPicPr/>
+                  </pic:nvPicPr>
+                  <pic:blipFill>
+                    <a:blip r:embed="rId18"/>
+                    <a:stretch>
+                      <a:fillRect/>
+                    </a:stretch>
+                  </pic:blipFill>
+                  <pic:spPr>
+                    <a:xfrm>
+                      <a:off x="0" y="0"/>
+                      <a:ext cx="873409" cy="1069954"/>
+                    </a:xfrm>
+                    <a:prstGeom prst="rect">
+                      <a:avLst/>
+                    </a:prstGeom>
+                  </pic:spPr>
+                </pic:pic>
+              </a:graphicData>
+            </a:graphic>
+          </wp:inline>
+        </w:drawing>
+      </w:r>
+    </w:p>
+    <w:p>
+      <w:pPr>
+        <w:jc w:val="both"/>
+      </w:pPr>
+    </w:p>
+    <w:p>
+      <w:pPr>
         <w:pStyle w:val="BodyText"/>
         <w:ind w:firstLine="0pt"/>
         <w:rPr>
@@ -1407,88 +1584,900 @@
     </w:p>
     <w:p>
       <w:pPr>
+        <w:jc w:val="both"/>
+      </w:pPr>
+      <w:r>
+        <w:t xml:space="preserve">1kΩ </w:t>
+      </w:r>
+      <w:r>
+        <w:t xml:space="preserve">pullup </w:t>
+      </w:r>
+      <w:r>
+        <w:t>resistor to achieve optimal performance.</w:t>
+      </w:r>
+    </w:p>
+    <w:p>
+      <w:pPr>
         <w:pStyle w:val="BodyText"/>
         <w:ind w:firstLine="0pt"/>
         <w:rPr>
-          <w:color w:val="000000" w:themeColor="text1"/>
-          <w:lang w:val="en-US"/>
-        </w:rPr>
-      </w:pPr>
-      <w:r>
-        <w:rPr>
-          <w:color w:val="FF0000"/>
-          <w:lang w:val="en-US"/>
-        </w:rPr>
-        <w:t>Insert photo from Oscilloscope/Graph/Schematic</w:t>
-      </w:r>
-    </w:p>
-    <w:p>
-      <w:pPr>
-        <w:jc w:val="both"/>
-      </w:pPr>
-    </w:p>
-    <w:p>
-      <w:pPr>
-        <w:jc w:val="both"/>
-      </w:pPr>
-    </w:p>
-    <w:p>
-      <w:pPr>
-        <w:jc w:val="both"/>
-      </w:pPr>
-    </w:p>
-    <w:p>
-      <w:pPr>
-        <w:jc w:val="both"/>
-      </w:pPr>
-    </w:p>
-    <w:p>
-      <w:pPr>
-        <w:pStyle w:val="BodyText"/>
-        <w:rPr>
           <w:lang w:val="en-GB"/>
         </w:rPr>
       </w:pPr>
-      <w:r>
-        <w:rPr>
-          <w:lang w:val="en-GB"/>
-        </w:rPr>
-        <w:t>.</w:t>
-      </w:r>
-    </w:p>
-    <w:p>
-      <w:pPr>
-        <w:pStyle w:val="BodyText"/>
-        <w:rPr>
-          <w:lang w:val="en-GB"/>
-        </w:rPr>
-      </w:pPr>
     </w:p>
     <w:p>
       <w:pPr>
         <w:pStyle w:val="Heading1"/>
       </w:pPr>
       <w:r>
-        <w:t>PCB Design</w:t>
-      </w:r>
-      <w:r>
-        <w:t xml:space="preserve"> Choices</w:t>
+        <w:t>Verification And Testing</w:t>
       </w:r>
     </w:p>
     <w:p>
       <w:pPr>
         <w:pStyle w:val="Heading2"/>
         <w:rPr>
-          <w:b/>
-          <w:bCs/>
           <w:spacing w:val="-1"/>
           <w:lang w:val="en-GB" w:eastAsia="x-none"/>
         </w:rPr>
       </w:pPr>
       <w:r>
         <w:rPr>
-          <w:b/>
-          <w:bCs/>
+          <w:spacing w:val="-1"/>
+          <w:lang w:val="en-GB" w:eastAsia="x-none"/>
+        </w:rPr>
+        <w:t>Testing of Various Filter Designs</w:t>
+      </w:r>
+    </w:p>
+    <w:p>
+      <w:pPr>
+        <w:pStyle w:val="ListParagraph"/>
+        <w:numPr>
+          <w:ilvl w:val="0"/>
+          <w:numId w:val="26"/>
+        </w:numPr>
+        <w:jc w:val="both"/>
+        <w:rPr>
+          <w:lang w:val="en-GB" w:eastAsia="x-none"/>
+        </w:rPr>
+      </w:pPr>
+      <w:r>
+        <w:rPr>
+          <w:lang w:val="en-GB" w:eastAsia="x-none"/>
+        </w:rPr>
+        <w:t>Low Pass Filter</w:t>
+      </w:r>
+    </w:p>
+    <w:p>
+      <w:pPr>
+        <w:ind w:start="32.40pt"/>
+        <w:jc w:val="both"/>
+        <w:rPr>
+          <w:lang w:eastAsia="x-none"/>
+        </w:rPr>
+      </w:pPr>
+      <w:r>
+        <w:rPr>
+          <w:lang w:eastAsia="x-none"/>
+        </w:rPr>
+        <w:t>Our initial assessments pointed towards the need to filter out high-frequency noise that could adversely affect our measurements. Implementing a low-pass filter seemed a logical choice, aiming to allow only the desired frequencies to pass through while attenuating those that were higher.</w:t>
+      </w:r>
+      <w:r>
+        <w:rPr>
+          <w:lang w:eastAsia="x-none"/>
+        </w:rPr>
+        <w:t xml:space="preserve"> However, </w:t>
+      </w:r>
+      <w:r>
+        <w:rPr>
+          <w:lang w:eastAsia="x-none"/>
+        </w:rPr>
+        <w:t>we recognized that the low-pass filter was not optimally addressing some of the challenges we faced</w:t>
+      </w:r>
+      <w:r>
+        <w:rPr>
+          <w:lang w:eastAsia="x-none"/>
+        </w:rPr>
+        <w:t xml:space="preserve">. Although </w:t>
+      </w:r>
+      <w:r>
+        <w:rPr>
+          <w:lang w:eastAsia="x-none"/>
+        </w:rPr>
+        <w:t>the use of a low-pass filter eliminate</w:t>
+      </w:r>
+      <w:r>
+        <w:rPr>
+          <w:lang w:eastAsia="x-none"/>
+        </w:rPr>
+        <w:t>s</w:t>
+      </w:r>
+      <w:r>
+        <w:rPr>
+          <w:lang w:eastAsia="x-none"/>
+        </w:rPr>
+        <w:t xml:space="preserve"> high-frequency noise, we recognized that such a filter would not address the variations in the DC component. This inconsistency in the DC bias could introduce errors, particularly if this bias undergoes significant changes over time. </w:t>
+      </w:r>
+      <w:r>
+        <w:rPr>
+          <w:lang w:eastAsia="x-none"/>
+        </w:rPr>
+        <w:t>It</w:t>
+      </w:r>
+      <w:r>
+        <w:rPr>
+          <w:lang w:eastAsia="x-none"/>
+        </w:rPr>
+        <w:t xml:space="preserve"> allow</w:t>
+      </w:r>
+      <w:r>
+        <w:rPr>
+          <w:lang w:eastAsia="x-none"/>
+        </w:rPr>
+        <w:t>s</w:t>
+      </w:r>
+      <w:r>
+        <w:rPr>
+          <w:lang w:eastAsia="x-none"/>
+        </w:rPr>
+        <w:t xml:space="preserve"> the DC bias (0 Hz) to pass through unaffected. </w:t>
+      </w:r>
+      <w:r>
+        <w:rPr>
+          <w:lang w:eastAsia="x-none"/>
+        </w:rPr>
+        <w:t>Therefore</w:t>
+      </w:r>
+      <w:r>
+        <w:rPr>
+          <w:lang w:eastAsia="x-none"/>
+        </w:rPr>
+        <w:t xml:space="preserve">, we had to evaluate alternative solutions or circuit designs that could </w:t>
+      </w:r>
+      <w:proofErr w:type="spellStart"/>
+      <w:r>
+        <w:rPr>
+          <w:lang w:eastAsia="x-none"/>
+        </w:rPr>
+        <w:t>stabili</w:t>
+      </w:r>
+      <w:r>
+        <w:rPr>
+          <w:lang w:eastAsia="x-none"/>
+        </w:rPr>
+        <w:t>se</w:t>
+      </w:r>
+      <w:proofErr w:type="spellEnd"/>
+      <w:r>
+        <w:rPr>
+          <w:lang w:eastAsia="x-none"/>
+        </w:rPr>
+        <w:t xml:space="preserve"> or counteract this fluctuating DC bias, ensuring our readings remained reliable and accurate</w:t>
+      </w:r>
+    </w:p>
+    <w:p>
+      <w:pPr>
+        <w:ind w:start="32.40pt"/>
+        <w:jc w:val="both"/>
+        <w:rPr>
+          <w:lang w:eastAsia="x-none"/>
+        </w:rPr>
+      </w:pPr>
+    </w:p>
+    <w:p>
+      <w:pPr>
+        <w:pStyle w:val="ListParagraph"/>
+        <w:numPr>
+          <w:ilvl w:val="0"/>
+          <w:numId w:val="26"/>
+        </w:numPr>
+        <w:jc w:val="both"/>
+        <w:rPr>
+          <w:lang w:eastAsia="x-none"/>
+        </w:rPr>
+      </w:pPr>
+      <w:r>
+        <w:rPr>
+          <w:lang w:eastAsia="x-none"/>
+        </w:rPr>
+        <w:t>High Pass Filter</w:t>
+      </w:r>
+    </w:p>
+    <w:p>
+      <w:pPr>
+        <w:jc w:val="both"/>
+        <w:rPr>
+          <w:lang w:eastAsia="x-none"/>
+        </w:rPr>
+      </w:pPr>
+      <w:r>
+        <w:rPr>
+          <w:lang w:eastAsia="x-none"/>
+        </w:rPr>
+        <w:lastRenderedPageBreak/>
+        <w:t>By employing a high-pass filter, we could effectively eliminate the unwanted DC component, allowing only frequencies above a certain threshold to pass through. This was particularly relevant for our project as our primary signals of interest were not in the DC range, and the high</w:t>
+      </w:r>
+      <w:r>
+        <w:rPr>
+          <w:lang w:eastAsia="x-none"/>
+        </w:rPr>
+        <w:t xml:space="preserve"> </w:t>
+      </w:r>
+      <w:r>
+        <w:rPr>
+          <w:lang w:eastAsia="x-none"/>
+        </w:rPr>
+        <w:t>pass filter ensured that the readings were free from DC</w:t>
+      </w:r>
+      <w:r>
+        <w:rPr>
+          <w:lang w:eastAsia="x-none"/>
+        </w:rPr>
+        <w:t xml:space="preserve"> </w:t>
+      </w:r>
+      <w:r>
+        <w:rPr>
+          <w:lang w:eastAsia="x-none"/>
+        </w:rPr>
+        <w:t xml:space="preserve">induced distortions, </w:t>
+      </w:r>
+      <w:r>
+        <w:rPr>
+          <w:lang w:eastAsia="x-none"/>
+        </w:rPr>
+        <w:t>therefore</w:t>
+      </w:r>
+      <w:r>
+        <w:rPr>
+          <w:lang w:eastAsia="x-none"/>
+        </w:rPr>
+        <w:t xml:space="preserve"> enhancing the accuracy and reliability of our sensor data.</w:t>
+      </w:r>
+    </w:p>
+    <w:p>
+      <w:pPr>
+        <w:jc w:val="both"/>
+        <w:rPr>
+          <w:lang w:eastAsia="x-none"/>
+        </w:rPr>
+      </w:pPr>
+    </w:p>
+    <w:p>
+      <w:pPr>
+        <w:pStyle w:val="ListParagraph"/>
+        <w:numPr>
+          <w:ilvl w:val="0"/>
+          <w:numId w:val="26"/>
+        </w:numPr>
+        <w:jc w:val="both"/>
+        <w:rPr>
+          <w:lang w:eastAsia="x-none"/>
+        </w:rPr>
+      </w:pPr>
+      <w:r>
+        <w:rPr>
+          <w:lang w:eastAsia="x-none"/>
+        </w:rPr>
+        <w:t xml:space="preserve">Common </w:t>
+      </w:r>
+      <w:proofErr w:type="spellStart"/>
+      <w:r>
+        <w:rPr>
+          <w:lang w:eastAsia="x-none"/>
+        </w:rPr>
+        <w:t>Emmitter</w:t>
+      </w:r>
+      <w:proofErr w:type="spellEnd"/>
+      <w:r>
+        <w:rPr>
+          <w:lang w:eastAsia="x-none"/>
+        </w:rPr>
+        <w:t xml:space="preserve"> Configuration</w:t>
+      </w:r>
+    </w:p>
+    <w:p>
+      <w:pPr>
+        <w:jc w:val="both"/>
+        <w:rPr>
+          <w:lang w:eastAsia="x-none"/>
+        </w:rPr>
+      </w:pPr>
+      <w:r>
+        <w:rPr>
+          <w:lang w:eastAsia="x-none"/>
+        </w:rPr>
+        <w:t>Output is inverted</w:t>
+      </w:r>
+    </w:p>
+    <w:p>
+      <w:pPr>
+        <w:jc w:val="both"/>
+        <w:rPr>
+          <w:lang w:eastAsia="x-none"/>
+        </w:rPr>
+      </w:pPr>
+      <w:r>
+        <w:rPr>
+          <w:highlight w:val="yellow"/>
+          <w:lang w:eastAsia="x-none"/>
+        </w:rPr>
+        <w:t>???</w:t>
+      </w:r>
+    </w:p>
+    <w:p>
+      <w:pPr>
+        <w:pStyle w:val="ListParagraph"/>
+        <w:numPr>
+          <w:ilvl w:val="0"/>
+          <w:numId w:val="26"/>
+        </w:numPr>
+        <w:jc w:val="both"/>
+        <w:rPr>
+          <w:lang w:eastAsia="x-none"/>
+        </w:rPr>
+      </w:pPr>
+      <w:r>
+        <w:rPr>
+          <w:lang w:eastAsia="x-none"/>
+        </w:rPr>
+        <w:t>Common Collector</w:t>
+      </w:r>
+    </w:p>
+    <w:p>
+      <w:pPr>
+        <w:ind w:start="14.40pt"/>
+        <w:jc w:val="both"/>
+        <w:rPr>
+          <w:lang w:eastAsia="x-none"/>
+        </w:rPr>
+      </w:pPr>
+      <w:r>
+        <w:rPr>
+          <w:lang w:eastAsia="x-none"/>
+        </w:rPr>
+        <w:t>In phase</w:t>
+      </w:r>
+    </w:p>
+    <w:p>
+      <w:pPr>
+        <w:jc w:val="both"/>
+        <w:rPr>
+          <w:lang w:eastAsia="x-none"/>
+        </w:rPr>
+      </w:pPr>
+    </w:p>
+    <w:p>
+      <w:pPr>
+        <w:pStyle w:val="ListParagraph"/>
+        <w:numPr>
+          <w:ilvl w:val="0"/>
+          <w:numId w:val="26"/>
+        </w:numPr>
+        <w:jc w:val="both"/>
+        <w:rPr>
+          <w:lang w:eastAsia="x-none"/>
+        </w:rPr>
+      </w:pPr>
+      <w:r>
+        <w:rPr>
+          <w:lang w:eastAsia="x-none"/>
+        </w:rPr>
+        <w:t>Photodiode</w:t>
+      </w:r>
+    </w:p>
+    <w:p>
+      <w:pPr>
+        <w:jc w:val="both"/>
+      </w:pPr>
+      <w:r>
+        <w:rPr>
+          <w:lang w:eastAsia="x-none"/>
+        </w:rPr>
+        <w:t xml:space="preserve">During the testing phases of out design, we </w:t>
+      </w:r>
+      <w:r>
+        <w:rPr>
+          <w:lang w:eastAsia="x-none"/>
+        </w:rPr>
+        <w:t xml:space="preserve">initially explored the photodiode due to its rapid response to light </w:t>
+      </w:r>
+      <w:proofErr w:type="gramStart"/>
+      <w:r>
+        <w:rPr>
+          <w:lang w:eastAsia="x-none"/>
+        </w:rPr>
+        <w:t>changes..</w:t>
+      </w:r>
+      <w:proofErr w:type="gramEnd"/>
+      <w:r>
+        <w:rPr>
+          <w:lang w:eastAsia="x-none"/>
+        </w:rPr>
+        <w:t xml:space="preserve"> After weighing our options, we transitioned to a phototransistor. It </w:t>
+      </w:r>
+      <w:r>
+        <w:rPr>
+          <w:lang w:eastAsia="x-none"/>
+        </w:rPr>
+        <w:t>produced</w:t>
+      </w:r>
+      <w:r>
+        <w:rPr>
+          <w:lang w:eastAsia="x-none"/>
+        </w:rPr>
+        <w:t xml:space="preserve"> a more robust output signal</w:t>
+      </w:r>
+      <w:r>
+        <w:rPr>
+          <w:lang w:eastAsia="x-none"/>
+        </w:rPr>
+        <w:t xml:space="preserve"> and </w:t>
+      </w:r>
+      <w:r>
+        <w:rPr>
+          <w:lang w:eastAsia="x-none"/>
+        </w:rPr>
+        <w:t>its ease of integration and enhanced sensitivity made the phototransistor a more pragmatic choice for our specific application, ensuring reliable light signal detection and processing.</w:t>
+      </w:r>
+      <w:r>
+        <w:rPr>
+          <w:lang w:eastAsia="x-none"/>
+        </w:rPr>
+        <w:t xml:space="preserve"> The photodiode</w:t>
+      </w:r>
+      <w:r>
+        <w:rPr>
+          <w:lang w:eastAsia="x-none"/>
+        </w:rPr>
+        <w:t xml:space="preserve"> doesn't have any internal amplification. The output is a raw signal that's directly proportional to the light it senses.</w:t>
+      </w:r>
+      <w:r>
+        <w:t xml:space="preserve"> </w:t>
+      </w:r>
+      <w:r>
+        <w:t>It has a faster response time in contrast with a Phototransistor, but the fact that it need additional components for amplification was enough for us to go with a phototransistor instead.</w:t>
+      </w:r>
+      <w:r>
+        <w:fldChar w:fldCharType="begin"/>
+      </w:r>
+      <w:r>
+        <w:instrText xml:space="preserve"> INCLUDEPICTURE "https://cdn.discordapp.com/attachments/1130464081149702147/1161516071967260672/lights_off_ft_trans.png" \* MERGEFORMATINET </w:instrText>
+      </w:r>
+      <w:r>
+        <w:fldChar w:fldCharType="separate"/>
+      </w:r>
+      <w:r>
+        <w:rPr>
+          <w:noProof/>
+        </w:rPr>
+        <w:drawing>
+          <wp:inline distT="0" distB="0" distL="0" distR="0" wp14:anchorId="48DC992C" wp14:editId="51ECFB95">
+            <wp:extent cx="3089910" cy="1942465"/>
+            <wp:effectExtent l="0" t="0" r="0" b="635"/>
+            <wp:docPr id="1862661846" name="Picture 8"/>
+            <wp:cNvGraphicFramePr>
+              <a:graphicFrameLocks xmlns:a="http://purl.oclc.org/ooxml/drawingml/main" noChangeAspect="1"/>
+            </wp:cNvGraphicFramePr>
+            <a:graphic xmlns:a="http://purl.oclc.org/ooxml/drawingml/main">
+              <a:graphicData uri="http://purl.oclc.org/ooxml/drawingml/picture">
+                <pic:pic xmlns:pic="http://purl.oclc.org/ooxml/drawingml/picture">
+                  <pic:nvPicPr>
+                    <pic:cNvPr id="0" name="Picture 9"/>
+                    <pic:cNvPicPr>
+                      <a:picLocks noChangeAspect="1" noChangeArrowheads="1"/>
+                    </pic:cNvPicPr>
+                  </pic:nvPicPr>
+                  <pic:blipFill>
+                    <a:blip r:embed="rId19" cstate="print">
+                      <a:extLst>
+                        <a:ext uri="{28A0092B-C50C-407E-A947-70E740481C1C}">
+                          <a14:useLocalDpi xmlns:a14="http://schemas.microsoft.com/office/drawing/2010/main" val="0"/>
+                        </a:ext>
+                      </a:extLst>
+                    </a:blip>
+                    <a:srcRect/>
+                    <a:stretch>
+                      <a:fillRect/>
+                    </a:stretch>
+                  </pic:blipFill>
+                  <pic:spPr bwMode="auto">
+                    <a:xfrm>
+                      <a:off x="0" y="0"/>
+                      <a:ext cx="3089910" cy="1942465"/>
+                    </a:xfrm>
+                    <a:prstGeom prst="rect">
+                      <a:avLst/>
+                    </a:prstGeom>
+                    <a:noFill/>
+                    <a:ln>
+                      <a:noFill/>
+                    </a:ln>
+                  </pic:spPr>
+                </pic:pic>
+              </a:graphicData>
+            </a:graphic>
+          </wp:inline>
+        </w:drawing>
+      </w:r>
+      <w:r>
+        <w:fldChar w:fldCharType="end"/>
+      </w:r>
+    </w:p>
+    <w:p>
+      <w:pPr>
+        <w:jc w:val="both"/>
+      </w:pPr>
+    </w:p>
+    <w:p>
+      <w:pPr>
+        <w:jc w:val="both"/>
+        <w:rPr>
+          <w:lang w:eastAsia="x-none"/>
+        </w:rPr>
+      </w:pPr>
+      <w:r>
+        <w:rPr>
+          <w:lang w:eastAsia="x-none"/>
+        </w:rPr>
+        <w:t xml:space="preserve">The photo transistor has </w:t>
+      </w:r>
+      <w:r>
+        <w:rPr>
+          <w:lang w:eastAsia="x-none"/>
+        </w:rPr>
+        <w:t>inherent amplification due to the transistor's current gain. This results in a much stronger output signal, which can be advantageous for detecting low light levels or when a stronger signal is needed for interfacing with subsequent circuitry.</w:t>
+      </w:r>
+    </w:p>
+    <w:p>
+      <w:pPr>
+        <w:jc w:val="both"/>
+      </w:pPr>
+      <w:r>
+        <w:fldChar w:fldCharType="begin"/>
+      </w:r>
+      <w:r>
+        <w:instrText xml:space="preserve"> INCLUDEPICTURE "https://cdn.discordapp.com/attachments/1130464081149702147/1161516072206356490/lights_on_ft_trans.png" \* MERGEFORMATINET </w:instrText>
+      </w:r>
+      <w:r>
+        <w:fldChar w:fldCharType="separate"/>
+      </w:r>
+      <w:r>
+        <w:rPr>
+          <w:noProof/>
+        </w:rPr>
+        <w:drawing>
+          <wp:inline distT="0" distB="0" distL="0" distR="0" wp14:anchorId="5CB48789" wp14:editId="622DBC10">
+            <wp:extent cx="3089910" cy="1942465"/>
+            <wp:effectExtent l="0" t="0" r="0" b="635"/>
+            <wp:docPr id="554055767" name="Picture 7"/>
+            <wp:cNvGraphicFramePr>
+              <a:graphicFrameLocks xmlns:a="http://purl.oclc.org/ooxml/drawingml/main" noChangeAspect="1"/>
+            </wp:cNvGraphicFramePr>
+            <a:graphic xmlns:a="http://purl.oclc.org/ooxml/drawingml/main">
+              <a:graphicData uri="http://purl.oclc.org/ooxml/drawingml/picture">
+                <pic:pic xmlns:pic="http://purl.oclc.org/ooxml/drawingml/picture">
+                  <pic:nvPicPr>
+                    <pic:cNvPr id="0" name="Picture 7"/>
+                    <pic:cNvPicPr>
+                      <a:picLocks noChangeAspect="1" noChangeArrowheads="1"/>
+                    </pic:cNvPicPr>
+                  </pic:nvPicPr>
+                  <pic:blipFill>
+                    <a:blip r:embed="rId20" cstate="print">
+                      <a:extLst>
+                        <a:ext uri="{28A0092B-C50C-407E-A947-70E740481C1C}">
+                          <a14:useLocalDpi xmlns:a14="http://schemas.microsoft.com/office/drawing/2010/main" val="0"/>
+                        </a:ext>
+                      </a:extLst>
+                    </a:blip>
+                    <a:srcRect/>
+                    <a:stretch>
+                      <a:fillRect/>
+                    </a:stretch>
+                  </pic:blipFill>
+                  <pic:spPr bwMode="auto">
+                    <a:xfrm>
+                      <a:off x="0" y="0"/>
+                      <a:ext cx="3089910" cy="1942465"/>
+                    </a:xfrm>
+                    <a:prstGeom prst="rect">
+                      <a:avLst/>
+                    </a:prstGeom>
+                    <a:noFill/>
+                    <a:ln>
+                      <a:noFill/>
+                    </a:ln>
+                  </pic:spPr>
+                </pic:pic>
+              </a:graphicData>
+            </a:graphic>
+          </wp:inline>
+        </w:drawing>
+      </w:r>
+      <w:r>
+        <w:fldChar w:fldCharType="end"/>
+      </w:r>
+    </w:p>
+    <w:p>
+      <w:pPr>
+        <w:jc w:val="both"/>
+      </w:pPr>
+    </w:p>
+    <w:p>
+      <w:pPr>
+        <w:jc w:val="both"/>
+      </w:pPr>
+    </w:p>
+    <w:p>
+      <w:pPr>
+        <w:jc w:val="both"/>
+        <w:rPr>
+          <w:lang w:eastAsia="x-none"/>
+        </w:rPr>
+      </w:pPr>
+    </w:p>
+    <w:p>
+      <w:pPr>
+        <w:pStyle w:val="Heading2"/>
+      </w:pPr>
+      <w:r>
+        <w:t>Breadboarding and Verification of Design</w:t>
+      </w:r>
+    </w:p>
+    <w:p/>
+    <w:p>
+      <w:pPr>
+        <w:rPr>
+          <w:lang w:val="en-GB"/>
+        </w:rPr>
+      </w:pPr>
+      <w:r>
+        <w:t xml:space="preserve">By iteratively testing and modifying our circuit on the breadboard, we ensured that our design was both functional and </w:t>
+      </w:r>
+      <w:proofErr w:type="spellStart"/>
+      <w:r>
+        <w:t>optimi</w:t>
+      </w:r>
+      <w:r>
+        <w:t>s</w:t>
+      </w:r>
+      <w:r>
+        <w:t>ed</w:t>
+      </w:r>
+      <w:proofErr w:type="spellEnd"/>
+      <w:r>
+        <w:t xml:space="preserve"> before moving on to a more permanent PCB layout. Additionally, breadboarding facilitated real-time feedback, enabling us to quickly adapt and refine our design based on the observed </w:t>
+      </w:r>
+      <w:r>
+        <w:t>signals</w:t>
+      </w:r>
+      <w:r>
+        <w:t>.</w:t>
+      </w:r>
+      <w:r>
+        <w:t xml:space="preserve"> </w:t>
+      </w:r>
+      <w:r>
+        <w:br/>
+        <w:t xml:space="preserve">For </w:t>
+      </w:r>
+      <w:r>
+        <w:t>example</w:t>
+      </w:r>
+      <w:r>
+        <w:t xml:space="preserve">, the selection of values and designs for our high-pass filter was a dynamic process, </w:t>
+      </w:r>
+      <w:r>
+        <w:t>as we tweaked on the go.</w:t>
+      </w:r>
+    </w:p>
+    <w:p/>
+    <w:p>
+      <w:pPr>
+        <w:rPr>
+          <w:color w:val="C00000"/>
+        </w:rPr>
+      </w:pPr>
+      <w:r>
+        <w:rPr>
+          <w:color w:val="C00000"/>
+        </w:rPr>
+        <w:t>LTSPICE MODEL + OUTPUT SIGNAL TO ATTACH</w:t>
+      </w:r>
+    </w:p>
+    <w:p>
+      <w:pPr>
+        <w:jc w:val="both"/>
+        <w:rPr>
+          <w:lang w:eastAsia="x-none"/>
+        </w:rPr>
+      </w:pPr>
+    </w:p>
+    <w:p>
+      <w:pPr>
+        <w:ind w:start="14.40pt"/>
+        <w:jc w:val="both"/>
+        <w:rPr>
+          <w:lang w:val="en-GB" w:eastAsia="x-none"/>
+        </w:rPr>
+      </w:pPr>
+    </w:p>
+    <w:p>
+      <w:pPr>
+        <w:jc w:val="both"/>
+      </w:pPr>
+      <w:r>
+        <w:fldChar w:fldCharType="begin"/>
+      </w:r>
+      <w:r>
+        <w:instrText xml:space="preserve"> INCLUDEPICTURE "https://cdn.discordapp.com/attachments/1161148596939399270/1161471498830225439/IMG_4432.jpg?ex=65386ba0&amp;is=6525f6a0&amp;hm=82d4f8724973c05c3caa5e7fbbc6a9923ede2d47f011de22f1e7d72018e7437c&amp;" \* MERGEFORMATINET </w:instrText>
+      </w:r>
+      <w:r>
+        <w:fldChar w:fldCharType="separate"/>
+      </w:r>
+      <w:r>
+        <w:rPr>
+          <w:noProof/>
+        </w:rPr>
+        <w:drawing>
+          <wp:inline distT="0" distB="0" distL="0" distR="0" wp14:anchorId="31F02BEC" wp14:editId="3B43769E">
+            <wp:extent cx="3089910" cy="2317750"/>
+            <wp:effectExtent l="0" t="0" r="0" b="6350"/>
+            <wp:docPr id="1321848590" name="Picture 5"/>
+            <wp:cNvGraphicFramePr>
+              <a:graphicFrameLocks xmlns:a="http://purl.oclc.org/ooxml/drawingml/main" noChangeAspect="1"/>
+            </wp:cNvGraphicFramePr>
+            <a:graphic xmlns:a="http://purl.oclc.org/ooxml/drawingml/main">
+              <a:graphicData uri="http://purl.oclc.org/ooxml/drawingml/picture">
+                <pic:pic xmlns:pic="http://purl.oclc.org/ooxml/drawingml/picture">
+                  <pic:nvPicPr>
+                    <pic:cNvPr id="0" name="Picture 3"/>
+                    <pic:cNvPicPr>
+                      <a:picLocks noChangeAspect="1" noChangeArrowheads="1"/>
+                    </pic:cNvPicPr>
+                  </pic:nvPicPr>
+                  <pic:blipFill>
+                    <a:blip r:embed="rId21" cstate="print">
+                      <a:extLst>
+                        <a:ext uri="{28A0092B-C50C-407E-A947-70E740481C1C}">
+                          <a14:useLocalDpi xmlns:a14="http://schemas.microsoft.com/office/drawing/2010/main" val="0"/>
+                        </a:ext>
+                      </a:extLst>
+                    </a:blip>
+                    <a:srcRect/>
+                    <a:stretch>
+                      <a:fillRect/>
+                    </a:stretch>
+                  </pic:blipFill>
+                  <pic:spPr bwMode="auto">
+                    <a:xfrm>
+                      <a:off x="0" y="0"/>
+                      <a:ext cx="3089910" cy="2317750"/>
+                    </a:xfrm>
+                    <a:prstGeom prst="rect">
+                      <a:avLst/>
+                    </a:prstGeom>
+                    <a:noFill/>
+                    <a:ln>
+                      <a:noFill/>
+                    </a:ln>
+                  </pic:spPr>
+                </pic:pic>
+              </a:graphicData>
+            </a:graphic>
+          </wp:inline>
+        </w:drawing>
+      </w:r>
+      <w:r>
+        <w:fldChar w:fldCharType="end"/>
+      </w:r>
+    </w:p>
+    <w:p>
+      <w:pPr>
+        <w:jc w:val="both"/>
+      </w:pPr>
+    </w:p>
+    <w:p>
+      <w:pPr>
+        <w:jc w:val="both"/>
+      </w:pPr>
+      <w:r>
+        <w:lastRenderedPageBreak/>
+        <w:fldChar w:fldCharType="begin"/>
+      </w:r>
+      <w:r>
+        <w:instrText xml:space="preserve"> INCLUDEPICTURE "https://cdn.discordapp.com/attachments/1161148596939399270/1161149006622240868/IMG20231003193617.png?ex=65373f48&amp;is=6524ca48&amp;hm=9206b67bd145e74be013fe23c0d61c059eed4a81eb74b43149cc74e9f64a570d&amp;" \* MERGEFORMATINET </w:instrText>
+      </w:r>
+      <w:r>
+        <w:fldChar w:fldCharType="separate"/>
+      </w:r>
+      <w:r>
+        <w:rPr>
+          <w:noProof/>
+        </w:rPr>
+        <w:drawing>
+          <wp:inline distT="0" distB="0" distL="0" distR="0" wp14:anchorId="35E3D15B" wp14:editId="5ADF9785">
+            <wp:extent cx="3089910" cy="2323465"/>
+            <wp:effectExtent l="0" t="0" r="0" b="635"/>
+            <wp:docPr id="247826861" name="Picture 6"/>
+            <wp:cNvGraphicFramePr>
+              <a:graphicFrameLocks xmlns:a="http://purl.oclc.org/ooxml/drawingml/main" noChangeAspect="1"/>
+            </wp:cNvGraphicFramePr>
+            <a:graphic xmlns:a="http://purl.oclc.org/ooxml/drawingml/main">
+              <a:graphicData uri="http://purl.oclc.org/ooxml/drawingml/picture">
+                <pic:pic xmlns:pic="http://purl.oclc.org/ooxml/drawingml/picture">
+                  <pic:nvPicPr>
+                    <pic:cNvPr id="0" name="Picture 5"/>
+                    <pic:cNvPicPr>
+                      <a:picLocks noChangeAspect="1" noChangeArrowheads="1"/>
+                    </pic:cNvPicPr>
+                  </pic:nvPicPr>
+                  <pic:blipFill>
+                    <a:blip r:embed="rId22" cstate="print">
+                      <a:extLst>
+                        <a:ext uri="{28A0092B-C50C-407E-A947-70E740481C1C}">
+                          <a14:useLocalDpi xmlns:a14="http://schemas.microsoft.com/office/drawing/2010/main" val="0"/>
+                        </a:ext>
+                      </a:extLst>
+                    </a:blip>
+                    <a:srcRect/>
+                    <a:stretch>
+                      <a:fillRect/>
+                    </a:stretch>
+                  </pic:blipFill>
+                  <pic:spPr bwMode="auto">
+                    <a:xfrm>
+                      <a:off x="0" y="0"/>
+                      <a:ext cx="3089910" cy="2323465"/>
+                    </a:xfrm>
+                    <a:prstGeom prst="rect">
+                      <a:avLst/>
+                    </a:prstGeom>
+                    <a:noFill/>
+                    <a:ln>
+                      <a:noFill/>
+                    </a:ln>
+                  </pic:spPr>
+                </pic:pic>
+              </a:graphicData>
+            </a:graphic>
+          </wp:inline>
+        </w:drawing>
+      </w:r>
+      <w:r>
+        <w:fldChar w:fldCharType="end"/>
+      </w:r>
+    </w:p>
+    <w:p>
+      <w:pPr>
+        <w:pStyle w:val="BodyText"/>
+        <w:ind w:firstLine="0pt"/>
+        <w:rPr>
+          <w:lang w:val="en-GB"/>
+        </w:rPr>
+      </w:pPr>
+    </w:p>
+    <w:p>
+      <w:pPr>
+        <w:pStyle w:val="Heading1"/>
+      </w:pPr>
+      <w:r>
+        <w:t>PCB Design</w:t>
+      </w:r>
+      <w:r>
+        <w:t xml:space="preserve"> Choices</w:t>
+      </w:r>
+    </w:p>
+    <w:p>
+      <w:pPr>
+        <w:pStyle w:val="Heading2"/>
+        <w:rPr>
+          <w:spacing w:val="-1"/>
+          <w:lang w:val="en-GB" w:eastAsia="x-none"/>
+        </w:rPr>
+      </w:pPr>
+      <w:r>
+        <w:rPr>
           <w:spacing w:val="-1"/>
           <w:lang w:val="en-GB" w:eastAsia="x-none"/>
         </w:rPr>
@@ -1569,31 +2558,33 @@
       <w:r>
         <w:t>The inclusion of planes, specifically the 5V and GND planes, in our PCB design greatly enhanced its functionality and efficiency. These planes facilitate uniform distribution of power and ground throughout the board, ensuring stable operation of all components. Furthermore, having dedicated planes minimizes the impedance, reduces potential noise and interference, and offers a more streamlined path for return currents. This design choice not only aids in efficient power management but also optimizes the overall board layout, reducing the need for numerous trace routes and contributing to a more compact and reliable design.</w:t>
       </w:r>
-      <w:r>
-        <w:t xml:space="preserve"> </w:t>
-      </w:r>
-    </w:p>
-    <w:p>
-      <w:pPr>
+    </w:p>
+    <w:p>
+      <w:pPr>
+        <w:pStyle w:val="Heading2"/>
+      </w:pPr>
+      <w:r>
+        <w:t>Sensor Placement</w:t>
+      </w:r>
+    </w:p>
+    <w:p>
+      <w:pPr>
+        <w:ind w:start="14.40pt"/>
         <w:jc w:val="both"/>
       </w:pPr>
-    </w:p>
-    <w:p>
-      <w:pPr>
-        <w:pStyle w:val="BodyText"/>
-        <w:ind w:firstLine="0pt"/>
-        <w:rPr>
-          <w:lang w:val="en-US"/>
-        </w:rPr>
-      </w:pPr>
-    </w:p>
-    <w:p>
-      <w:pPr>
-        <w:pStyle w:val="BodyText"/>
-        <w:ind w:firstLine="0pt"/>
-        <w:rPr>
-          <w:lang w:val="en-US"/>
-        </w:rPr>
+      <w:r>
+        <w:t xml:space="preserve">We incorporated three sensors at the front, three in the middle, and one at the back. This layout was meticulously measured and chosen to offer a balanced and comprehensive coverage of the sensing area. By positioning sensors at these specific locations, we were able to capture both immediate and more distant feedback, ensuring </w:t>
+      </w:r>
+      <w:r>
+        <w:t>accurate detection of turns.</w:t>
+      </w:r>
+      <w:r>
+        <w:t xml:space="preserve"> This design choice not only provided a wide sensing range but also enhanced precision in detecting various conditions, enabling more responsive and accurate decision-making based on the sensor data.</w:t>
+      </w:r>
+    </w:p>
+    <w:p>
+      <w:pPr>
+        <w:jc w:val="both"/>
       </w:pPr>
     </w:p>
     <w:p>
@@ -1601,158 +2592,276 @@
         <w:pStyle w:val="Heading1"/>
       </w:pPr>
       <w:r>
-        <w:t xml:space="preserve">Prepare Your Paper </w:t>
-      </w:r>
-      <w:r>
-        <w:t>Before</w:t>
-      </w:r>
-      <w:r>
-        <w:t xml:space="preserve"> Styling</w:t>
-      </w:r>
-    </w:p>
-    <w:p>
-      <w:pPr>
-        <w:pStyle w:val="BodyText"/>
-        <w:rPr>
-          <w:lang w:val="en-US"/>
-        </w:rPr>
-      </w:pPr>
-      <w:r>
-        <w:t>Before</w:t>
-      </w:r>
-      <w:r>
-        <w:t xml:space="preserve"> you begin to format your paper, first write and save the content as a separate text file. </w:t>
-      </w:r>
-      <w:r>
-        <w:rPr>
-          <w:lang w:val="en-US"/>
-        </w:rPr>
-        <w:t>Complete all content and organizational editing before formatting. Please note sections A-D below for more information on proofreading, spelling and grammar.</w:t>
-      </w:r>
-    </w:p>
-    <w:p>
-      <w:pPr>
-        <w:pStyle w:val="BodyText"/>
-      </w:pPr>
-      <w:r>
-        <w:t xml:space="preserve">Keep your text and graphic files separate until after the text has been formatted and styled. Do not use hard tabs, and limit </w:t>
-      </w:r>
-      <w:r>
-        <w:lastRenderedPageBreak/>
-        <w:t>use of hard returns to only one return at the end of a paragraph. Do not add any kind of pagination anywhere in the paper. Do not number text heads-the template will do that for you.</w:t>
-      </w:r>
-    </w:p>
-    <w:p>
-      <w:pPr>
-        <w:pStyle w:val="Heading2"/>
-      </w:pPr>
-      <w:r>
-        <w:t>Abbreviations</w:t>
-      </w:r>
-      <w:r>
-        <w:t xml:space="preserve"> and Acronyms</w:t>
-      </w:r>
-    </w:p>
-    <w:p>
-      <w:pPr>
-        <w:pStyle w:val="BodyText"/>
-      </w:pPr>
-      <w:r>
-        <w:t xml:space="preserve">Define abbreviations and acronyms the first time they are used in the text, even after they have been defined in the abstract. Abbreviations such as IEEE, SI, MKS, CGS, </w:t>
-      </w:r>
-      <w:proofErr w:type="spellStart"/>
-      <w:r>
-        <w:t>sc</w:t>
-      </w:r>
-      <w:proofErr w:type="spellEnd"/>
-      <w:r>
-        <w:t>, dc, and rms do not have to be defined. Do not use abbreviations in the title or heads unless they are unavoidable.</w:t>
-      </w:r>
-    </w:p>
-    <w:p>
-      <w:pPr>
-        <w:pStyle w:val="Heading2"/>
-      </w:pPr>
-      <w:r>
-        <w:t>Units</w:t>
-      </w:r>
-    </w:p>
-    <w:p>
-      <w:pPr>
-        <w:pStyle w:val="bulletlist"/>
-      </w:pPr>
-      <w:r>
-        <w:t xml:space="preserve">Use </w:t>
-      </w:r>
-      <w:r>
-        <w:t>either</w:t>
-      </w:r>
-      <w:r>
-        <w:t xml:space="preserve"> SI (MKS) or CGS as primary units. (SI units are encouraged.) English units may be used as secondary units (in parentheses). An exception would be the use of English units as identifiers in trade, such as “3.5-inch disk drive”.</w:t>
-      </w:r>
-    </w:p>
-    <w:p>
-      <w:pPr>
-        <w:pStyle w:val="bulletlist"/>
-      </w:pPr>
-      <w:r>
-        <w:t xml:space="preserve">Avoid combining SI and CGS units, such as current in amperes and magnetic field in </w:t>
-      </w:r>
-      <w:proofErr w:type="spellStart"/>
-      <w:r>
-        <w:t>oersteds</w:t>
-      </w:r>
-      <w:proofErr w:type="spellEnd"/>
-      <w:r>
-        <w:t>. This often leads to confusion because equations do not balance dimensionally. If you must use mixed units, clearly state the units for each quantity that you use in an equation.</w:t>
-      </w:r>
-    </w:p>
-    <w:p>
-      <w:pPr>
-        <w:pStyle w:val="bulletlist"/>
-      </w:pPr>
-      <w:r>
-        <w:t>Do not mix complete spellings and abbreviations of units: “Wb/m2” or “</w:t>
-      </w:r>
-      <w:proofErr w:type="spellStart"/>
-      <w:r>
-        <w:t>webers</w:t>
-      </w:r>
-      <w:proofErr w:type="spellEnd"/>
-      <w:r>
-        <w:t xml:space="preserve"> per square meter”, not “</w:t>
-      </w:r>
-      <w:proofErr w:type="spellStart"/>
-      <w:r>
-        <w:t>webers</w:t>
-      </w:r>
-      <w:proofErr w:type="spellEnd"/>
-      <w:r>
-        <w:t xml:space="preserve">/m2”.  Spell out units when they appear in text: “. . . a few </w:t>
-      </w:r>
-      <w:proofErr w:type="spellStart"/>
-      <w:r>
-        <w:t>henries</w:t>
-      </w:r>
-      <w:proofErr w:type="spellEnd"/>
-      <w:r>
-        <w:t>”, not “. . . a few H”.</w:t>
-      </w:r>
-    </w:p>
-    <w:p>
-      <w:pPr>
-        <w:pStyle w:val="bulletlist"/>
-      </w:pPr>
-      <w:r>
-        <w:t xml:space="preserve">Use a zero before decimal points: “0.25”, not “.25”. Use “cm3”, not “cc”. </w:t>
-      </w:r>
-      <w:r>
-        <w:t>(</w:t>
-      </w:r>
-      <w:r>
+        <w:t>Software Considerations</w:t>
+      </w:r>
+    </w:p>
+    <w:p>
+      <w:pPr>
+        <w:jc w:val="both"/>
         <w:rPr>
           <w:i/>
           <w:iCs/>
+          <w:noProof/>
+          <w:spacing w:val="-1"/>
+          <w:lang w:val="en-GB" w:eastAsia="x-none"/>
+        </w:rPr>
+      </w:pPr>
+      <w:r>
+        <w:rPr>
+          <w:i/>
+          <w:iCs/>
+          <w:noProof/>
+          <w:spacing w:val="-1"/>
+          <w:lang w:val="en-GB" w:eastAsia="x-none"/>
+        </w:rPr>
+        <w:t>In our software design, selecting the appropriate graph traversal algorithm was crucial. Upon evaluation, we chose Breadth-First Search (BFS) over Depth-First Search (DFS). While algorithms like Dijkstra's and A* are powerful for weighted graphs, they carry significant computational costs that weren't suitable for our specific application.</w:t>
+      </w:r>
+    </w:p>
+    <w:p>
+      <w:pPr>
+        <w:jc w:val="both"/>
+        <w:rPr>
+          <w:i/>
+          <w:iCs/>
+          <w:noProof/>
+          <w:spacing w:val="-1"/>
+          <w:lang w:val="en-GB" w:eastAsia="x-none"/>
+        </w:rPr>
+      </w:pPr>
+    </w:p>
+    <w:p>
+      <w:pPr>
+        <w:numPr>
+          <w:ilvl w:val="0"/>
+          <w:numId w:val="25"/>
+        </w:numPr>
+        <w:jc w:val="both"/>
+      </w:pPr>
+      <w:r>
+        <w:rPr>
+          <w:i/>
+          <w:iCs/>
+          <w:noProof/>
+          <w:spacing w:val="-1"/>
+          <w:lang w:val="en-GB" w:eastAsia="x-none"/>
+        </w:rPr>
+        <w:t xml:space="preserve">Shortest Path Guarantee: </w:t>
+      </w:r>
+      <w:r>
+        <w:rPr>
+          <w:i/>
+          <w:iCs/>
+          <w:noProof/>
+          <w:spacing w:val="-1"/>
+          <w:lang w:val="en-GB" w:eastAsia="x-none"/>
+        </w:rPr>
+        <w:t xml:space="preserve">Since the </w:t>
+      </w:r>
+      <w:r>
+        <w:rPr>
+          <w:i/>
+          <w:iCs/>
+          <w:noProof/>
+          <w:spacing w:val="-1"/>
+          <w:lang w:val="en-GB" w:eastAsia="x-none"/>
+        </w:rPr>
+        <w:t>nature of our problem was to find the shortest path between two points</w:t>
+      </w:r>
+      <w:r>
+        <w:rPr>
+          <w:i/>
+          <w:iCs/>
+          <w:noProof/>
+          <w:spacing w:val="-1"/>
+          <w:lang w:val="en-GB" w:eastAsia="x-none"/>
+        </w:rPr>
+        <w:t>,</w:t>
+      </w:r>
+      <w:r>
+        <w:rPr>
+          <w:i/>
+          <w:iCs/>
+          <w:noProof/>
+          <w:spacing w:val="-1"/>
+          <w:lang w:val="en-GB" w:eastAsia="x-none"/>
+        </w:rPr>
+        <w:t xml:space="preserve"> BFS inherently guarantees this by exploring all neighboring nodes at a given depth before progressing to nodes at the next depth level. This ensures that if a solution or path exists close to the source, BFS will identify it as the shortest path. Conversely, while DFS can potentially reach an endpoint more rapidly in certain scenarios, it doesn't provide assurance of the shortest path.</w:t>
+      </w:r>
+      <w:r>
+        <w:rPr>
+          <w:i/>
+          <w:iCs/>
+          <w:noProof/>
+          <w:spacing w:val="-1"/>
+          <w:lang w:val="en-GB" w:eastAsia="x-none"/>
+        </w:rPr>
+        <w:t xml:space="preserve"> </w:t>
+      </w:r>
+      <w:r>
+        <w:rPr>
+          <w:i/>
+          <w:iCs/>
+          <w:noProof/>
+          <w:spacing w:val="-1"/>
+          <w:lang w:eastAsia="x-none"/>
+        </w:rPr>
+        <w:t>We chose BFS over DFS because our primary objective was to reach an endpoint efficiently, without being constrained by the number of steps taken.</w:t>
+      </w:r>
+    </w:p>
+    <w:p>
+      <w:pPr>
+        <w:jc w:val="both"/>
+      </w:pPr>
+      <w:r>
+        <w:fldChar w:fldCharType="begin"/>
+      </w:r>
+      <w:r>
+        <w:instrText xml:space="preserve"> INCLUDEPICTURE "https://cdn.discordapp.com/attachments/1130464081149702147/1161168093196861482/image.png?ex=6537510e&amp;is=6524dc0e&amp;hm=2d89581f1b5d4791a4eb09de296d4a0b734c8db4b495d157c6bcca77567178a6&amp;" \* MERGEFORMATINET </w:instrText>
+      </w:r>
+      <w:r>
+        <w:fldChar w:fldCharType="separate"/>
+      </w:r>
+      <w:r>
+        <w:rPr>
+          <w:noProof/>
+        </w:rPr>
+        <w:drawing>
+          <wp:inline distT="0" distB="0" distL="0" distR="0" wp14:anchorId="2E382D1F" wp14:editId="580C09F2">
+            <wp:extent cx="2016369" cy="1795918"/>
+            <wp:effectExtent l="0" t="0" r="3175" b="0"/>
+            <wp:docPr id="2021400911" name="Picture 4"/>
+            <wp:cNvGraphicFramePr>
+              <a:graphicFrameLocks xmlns:a="http://purl.oclc.org/ooxml/drawingml/main" noChangeAspect="1"/>
+            </wp:cNvGraphicFramePr>
+            <a:graphic xmlns:a="http://purl.oclc.org/ooxml/drawingml/main">
+              <a:graphicData uri="http://purl.oclc.org/ooxml/drawingml/picture">
+                <pic:pic xmlns:pic="http://purl.oclc.org/ooxml/drawingml/picture">
+                  <pic:nvPicPr>
+                    <pic:cNvPr id="0" name="Picture 1"/>
+                    <pic:cNvPicPr>
+                      <a:picLocks noChangeAspect="1" noChangeArrowheads="1"/>
+                    </pic:cNvPicPr>
+                  </pic:nvPicPr>
+                  <pic:blipFill>
+                    <a:blip r:embed="rId23" cstate="print">
+                      <a:extLst>
+                        <a:ext uri="{28A0092B-C50C-407E-A947-70E740481C1C}">
+                          <a14:useLocalDpi xmlns:a14="http://schemas.microsoft.com/office/drawing/2010/main" val="0"/>
+                        </a:ext>
+                      </a:extLst>
+                    </a:blip>
+                    <a:srcRect/>
+                    <a:stretch>
+                      <a:fillRect/>
+                    </a:stretch>
+                  </pic:blipFill>
+                  <pic:spPr bwMode="auto">
+                    <a:xfrm>
+                      <a:off x="0" y="0"/>
+                      <a:ext cx="2059271" cy="1834130"/>
+                    </a:xfrm>
+                    <a:prstGeom prst="rect">
+                      <a:avLst/>
+                    </a:prstGeom>
+                    <a:noFill/>
+                    <a:ln>
+                      <a:noFill/>
+                    </a:ln>
+                  </pic:spPr>
+                </pic:pic>
+              </a:graphicData>
+            </a:graphic>
+          </wp:inline>
+        </w:drawing>
+      </w:r>
+      <w:r>
+        <w:fldChar w:fldCharType="end"/>
+      </w:r>
+    </w:p>
+    <w:p>
+      <w:pPr>
+        <w:pStyle w:val="Heading2"/>
+      </w:pPr>
+      <w:r>
+        <w:t>Units</w:t>
+      </w:r>
+    </w:p>
+    <w:p>
+      <w:pPr>
+        <w:pStyle w:val="bulletlist"/>
+      </w:pPr>
+      <w:r>
+        <w:t xml:space="preserve">Use </w:t>
+      </w:r>
+      <w:r>
+        <w:t>either</w:t>
+      </w:r>
+      <w:r>
+        <w:t xml:space="preserve"> SI (MKS) or CGS as primary units. (SI units are encouraged.) English units may be used as secondary units (in parentheses). An exception would be the use of English units as identifiers in trade, such as “3.5-inch disk drive”.</w:t>
+      </w:r>
+    </w:p>
+    <w:p>
+      <w:pPr>
+        <w:pStyle w:val="bulletlist"/>
+      </w:pPr>
+      <w:r>
+        <w:t xml:space="preserve">Avoid combining SI and CGS units, such as current in amperes and magnetic field in </w:t>
+      </w:r>
+      <w:proofErr w:type="spellStart"/>
+      <w:r>
+        <w:t>oersteds</w:t>
+      </w:r>
+      <w:proofErr w:type="spellEnd"/>
+      <w:r>
+        <w:t>. This often leads to confusion because equations do not balance dimensionally. If you must use mixed units, clearly state the units for each quantity that you use in an equation.</w:t>
+      </w:r>
+    </w:p>
+    <w:p>
+      <w:pPr>
+        <w:pStyle w:val="bulletlist"/>
+      </w:pPr>
+      <w:r>
+        <w:t>Do not mix complete spellings and abbreviations of units: “Wb/m2” or “</w:t>
+      </w:r>
+      <w:proofErr w:type="spellStart"/>
+      <w:r>
+        <w:t>webers</w:t>
+      </w:r>
+      <w:proofErr w:type="spellEnd"/>
+      <w:r>
+        <w:t xml:space="preserve"> per square meter”, not “</w:t>
+      </w:r>
+      <w:proofErr w:type="spellStart"/>
+      <w:r>
+        <w:t>webers</w:t>
+      </w:r>
+      <w:proofErr w:type="spellEnd"/>
+      <w:r>
+        <w:t xml:space="preserve">/m2”.  Spell out units when they appear in text: “. . . a few </w:t>
+      </w:r>
+      <w:proofErr w:type="spellStart"/>
+      <w:r>
+        <w:t>henries</w:t>
+      </w:r>
+      <w:proofErr w:type="spellEnd"/>
+      <w:r>
+        <w:t>”, not “. . . a few H”.</w:t>
+      </w:r>
+    </w:p>
+    <w:p>
+      <w:pPr>
+        <w:pStyle w:val="bulletlist"/>
+      </w:pPr>
+      <w:r>
+        <w:t xml:space="preserve">Use a zero before decimal points: “0.25”, not “.25”. Use “cm3”, not “cc”. </w:t>
+      </w:r>
+      <w:r>
+        <w:t>(</w:t>
+      </w:r>
+      <w:r>
+        <w:rPr>
+          <w:i/>
+          <w:iCs/>
         </w:rPr>
         <w:t>bullet list</w:t>
       </w:r>
@@ -1773,7 +2882,11 @@
         <w:pStyle w:val="BodyText"/>
       </w:pPr>
       <w:r>
-        <w:t>The equations are an exception to the prescribed specifications of this template. You will need to determine whether or not your equation should be typed using either the Times New Roman or the Symbol font (please no other font). To create multileveled equations, it may be necessary to treat the equation as a graphic and insert it into the text after your paper is styled.</w:t>
+        <w:t xml:space="preserve">The equations are an exception to the prescribed specifications of this template. You will need to determine whether or not your equation should be typed using either the Times New Roman or the Symbol font (please no other font). To create multileveled equations, it may be necessary to treat </w:t>
+      </w:r>
+      <w:r>
+        <w:lastRenderedPageBreak/>
+        <w:t>the equation as a graphic and insert it into the text after your paper is styled.</w:t>
       </w:r>
     </w:p>
     <w:p>
@@ -1915,10 +3028,7 @@
         <w:t>English, commas, semi</w:t>
       </w:r>
       <w:r>
-        <w:t xml:space="preserve">colons, periods, question and exclamation marks are located within </w:t>
-      </w:r>
-      <w:r>
-        <w:t>quotation marks only when a complete thought or name is cited, such as a title or full quotation. When quotation marks are used, instead of a bold or italic typeface, to highlight a word or phrase, punctuation should appear outside of the quotation marks. A parenthetical phrase or statement at the end of a sentence is punctuated outside of the closing parenthesis (like this). (A parenthetical sentence is punctuated within the parentheses.)</w:t>
+        <w:t>colons, periods, question and exclamation marks are located within quotation marks only when a complete thought or name is cited, such as a title or full quotation. When quotation marks are used, instead of a bold or italic typeface, to highlight a word or phrase, punctuation should appear outside of the quotation marks. A parenthetical phrase or statement at the end of a sentence is punctuated outside of the closing parenthesis (like this). (A parenthetical sentence is punctuated within the parentheses.)</w:t>
       </w:r>
     </w:p>
     <w:p>
@@ -2173,7 +3283,6 @@
         <w:pStyle w:val="Heading4"/>
       </w:pPr>
       <w:r>
-        <w:lastRenderedPageBreak/>
         <w:t>Change number of columns:</w:t>
       </w:r>
       <w:r>
@@ -2288,7 +3397,14 @@
         <w:rPr>
           <w:i w:val="0"/>
         </w:rPr>
-        <w:t>Place figures and tables at the top and bottom of columns. Avoid placing them in the middle of columns. Large figures and tables may span across both columns. Figure captions should be below the figures; table heads should appear above the tables. Insert figures and tables after they are cited in the text. Use the abbreviation “Fig. 1”, even at the beginning of a sentence.</w:t>
+        <w:t xml:space="preserve">Place figures and tables at the top and bottom of columns. Avoid placing them in the middle of columns. Large figures and tables may span across both columns. Figure captions should be below the figures; table heads should appear above the tables. Insert </w:t>
+      </w:r>
+      <w:r>
+        <w:rPr>
+          <w:i w:val="0"/>
+        </w:rPr>
+        <w:lastRenderedPageBreak/>
+        <w:t>figures and tables after they are cited in the text. Use the abbreviation “Fig. 1”, even at the beginning of a sentence.</w:t>
       </w:r>
     </w:p>
     <w:p>
@@ -2571,10 +3687,7 @@
         <w:pStyle w:val="BodyText"/>
       </w:pPr>
       <w:r>
-        <w:t xml:space="preserve">Figure Labels: Use 8 point Times New Roman for Figure labels. Use words rather than symbols or abbreviations when writing Figure axis labels to avoid confusing the reader. As an example, write the quantity “Magnetization”, or “Magnetization, M”, not just “M”. If including units in the label, present them within parentheses. Do not label axes only </w:t>
-      </w:r>
-      <w:r>
-        <w:t>with units. In the example, write “Magnetization (A/m)” or “Magnetization {A[m(1)]}”, not just “A/m”. Do not label axes</w:t>
+        <w:t>Figure Labels: Use 8 point Times New Roman for Figure labels. Use words rather than symbols or abbreviations when writing Figure axis labels to avoid confusing the reader. As an example, write the quantity “Magnetization”, or “Magnetization, M”, not just “M”. If including units in the label, present them within parentheses. Do not label axes only with units. In the example, write “Magnetization (A/m)” or “Magnetization {A[m(1)]}”, not just “A/m”. Do not label axes</w:t>
       </w:r>
       <w:r>
         <w:t xml:space="preserve"> </w:t>
@@ -2645,7 +3758,10 @@
         <w:t xml:space="preserve">’ </w:t>
       </w:r>
       <w:r>
-        <w:t>names; do not use “et al.”. Papers that have not been published, even if they have been submitted for publication, should be cited as “unpublished” [4]. Papers that have been accepted for publication should be cited as “in press” [5]. Capitalize only the first word in a paper title, except for proper nouns and element symbols.</w:t>
+        <w:t xml:space="preserve">names; do not use “et al.”. Papers that have not been </w:t>
+      </w:r>
+      <w:r>
+        <w:t>published, even if they have been submitted for publication, should be cited as “unpublished” [4]. Papers that have been accepted for publication should be cited as “in press” [5]. Capitalize only the first word in a paper title, except for proper nouns and element symbols.</w:t>
       </w:r>
     </w:p>
     <w:p>
@@ -3307,6 +4423,95 @@
     </w:lvl>
   </w:abstractNum>
   <w:abstractNum w:abstractNumId="11" w15:restartNumberingAfterBreak="0">
+    <w:nsid w:val="12E519B7"/>
+    <w:multiLevelType w:val="hybridMultilevel"/>
+    <w:tmpl w:val="183C1326"/>
+    <w:lvl w:ilvl="0" w:tplc="3F24D5FE">
+      <w:start w:val="1"/>
+      <w:numFmt w:val="decimal"/>
+      <w:lvlText w:val="%1."/>
+      <w:lvlJc w:val="start"/>
+      <w:pPr>
+        <w:ind w:start="32.40pt" w:hanging="18pt"/>
+      </w:pPr>
+      <w:rPr>
+        <w:rFonts w:hint="default"/>
+      </w:rPr>
+    </w:lvl>
+    <w:lvl w:ilvl="1" w:tplc="08090019" w:tentative="1">
+      <w:start w:val="1"/>
+      <w:numFmt w:val="lowerLetter"/>
+      <w:lvlText w:val="%2."/>
+      <w:lvlJc w:val="start"/>
+      <w:pPr>
+        <w:ind w:start="68.40pt" w:hanging="18pt"/>
+      </w:pPr>
+    </w:lvl>
+    <w:lvl w:ilvl="2" w:tplc="0809001B" w:tentative="1">
+      <w:start w:val="1"/>
+      <w:numFmt w:val="lowerRoman"/>
+      <w:lvlText w:val="%3."/>
+      <w:lvlJc w:val="end"/>
+      <w:pPr>
+        <w:ind w:start="104.40pt" w:hanging="9pt"/>
+      </w:pPr>
+    </w:lvl>
+    <w:lvl w:ilvl="3" w:tplc="0809000F" w:tentative="1">
+      <w:start w:val="1"/>
+      <w:numFmt w:val="decimal"/>
+      <w:lvlText w:val="%4."/>
+      <w:lvlJc w:val="start"/>
+      <w:pPr>
+        <w:ind w:start="140.40pt" w:hanging="18pt"/>
+      </w:pPr>
+    </w:lvl>
+    <w:lvl w:ilvl="4" w:tplc="08090019" w:tentative="1">
+      <w:start w:val="1"/>
+      <w:numFmt w:val="lowerLetter"/>
+      <w:lvlText w:val="%5."/>
+      <w:lvlJc w:val="start"/>
+      <w:pPr>
+        <w:ind w:start="176.40pt" w:hanging="18pt"/>
+      </w:pPr>
+    </w:lvl>
+    <w:lvl w:ilvl="5" w:tplc="0809001B" w:tentative="1">
+      <w:start w:val="1"/>
+      <w:numFmt w:val="lowerRoman"/>
+      <w:lvlText w:val="%6."/>
+      <w:lvlJc w:val="end"/>
+      <w:pPr>
+        <w:ind w:start="212.40pt" w:hanging="9pt"/>
+      </w:pPr>
+    </w:lvl>
+    <w:lvl w:ilvl="6" w:tplc="0809000F" w:tentative="1">
+      <w:start w:val="1"/>
+      <w:numFmt w:val="decimal"/>
+      <w:lvlText w:val="%7."/>
+      <w:lvlJc w:val="start"/>
+      <w:pPr>
+        <w:ind w:start="248.40pt" w:hanging="18pt"/>
+      </w:pPr>
+    </w:lvl>
+    <w:lvl w:ilvl="7" w:tplc="08090019" w:tentative="1">
+      <w:start w:val="1"/>
+      <w:numFmt w:val="lowerLetter"/>
+      <w:lvlText w:val="%8."/>
+      <w:lvlJc w:val="start"/>
+      <w:pPr>
+        <w:ind w:start="284.40pt" w:hanging="18pt"/>
+      </w:pPr>
+    </w:lvl>
+    <w:lvl w:ilvl="8" w:tplc="0809001B" w:tentative="1">
+      <w:start w:val="1"/>
+      <w:numFmt w:val="lowerRoman"/>
+      <w:lvlText w:val="%9."/>
+      <w:lvlJc w:val="end"/>
+      <w:pPr>
+        <w:ind w:start="320.40pt" w:hanging="9pt"/>
+      </w:pPr>
+    </w:lvl>
+  </w:abstractNum>
+  <w:abstractNum w:abstractNumId="12" w15:restartNumberingAfterBreak="0">
     <w:nsid w:val="1E177E97"/>
     <w:multiLevelType w:val="hybridMultilevel"/>
     <w:tmpl w:val="A6463BCE"/>
@@ -3392,7 +4597,7 @@
       </w:pPr>
     </w:lvl>
   </w:abstractNum>
-  <w:abstractNum w:abstractNumId="12" w15:restartNumberingAfterBreak="0">
+  <w:abstractNum w:abstractNumId="13" w15:restartNumberingAfterBreak="0">
     <w:nsid w:val="20AF0333"/>
     <w:multiLevelType w:val="hybridMultilevel"/>
     <w:tmpl w:val="CB0E7F4E"/>
@@ -3534,7 +4739,7 @@
       </w:rPr>
     </w:lvl>
   </w:abstractNum>
-  <w:abstractNum w:abstractNumId="13" w15:restartNumberingAfterBreak="0">
+  <w:abstractNum w:abstractNumId="14" w15:restartNumberingAfterBreak="0">
     <w:nsid w:val="26FE1FCF"/>
     <w:multiLevelType w:val="hybridMultilevel"/>
     <w:tmpl w:val="33826962"/>
@@ -3695,7 +4900,7 @@
       </w:rPr>
     </w:lvl>
   </w:abstractNum>
-  <w:abstractNum w:abstractNumId="14" w15:restartNumberingAfterBreak="0">
+  <w:abstractNum w:abstractNumId="15" w15:restartNumberingAfterBreak="0">
     <w:nsid w:val="37660336"/>
     <w:multiLevelType w:val="hybridMultilevel"/>
     <w:tmpl w:val="754EAC84"/>
@@ -3836,7 +5041,7 @@
       </w:rPr>
     </w:lvl>
   </w:abstractNum>
-  <w:abstractNum w:abstractNumId="15" w15:restartNumberingAfterBreak="0">
+  <w:abstractNum w:abstractNumId="16" w15:restartNumberingAfterBreak="0">
     <w:nsid w:val="39E54FC6"/>
     <w:multiLevelType w:val="singleLevel"/>
     <w:tmpl w:val="5B7288D4"/>
@@ -3856,7 +5061,120 @@
       </w:rPr>
     </w:lvl>
   </w:abstractNum>
-  <w:abstractNum w:abstractNumId="16" w15:restartNumberingAfterBreak="0">
+  <w:abstractNum w:abstractNumId="17" w15:restartNumberingAfterBreak="0">
+    <w:nsid w:val="3D0D602C"/>
+    <w:multiLevelType w:val="multilevel"/>
+    <w:tmpl w:val="9152816A"/>
+    <w:lvl w:ilvl="0">
+      <w:start w:val="1"/>
+      <w:numFmt w:val="decimal"/>
+      <w:lvlText w:val="%1."/>
+      <w:lvlJc w:val="start"/>
+      <w:pPr>
+        <w:tabs>
+          <w:tab w:val="num" w:pos="36pt"/>
+        </w:tabs>
+        <w:ind w:start="36pt" w:hanging="18pt"/>
+      </w:pPr>
+    </w:lvl>
+    <w:lvl w:ilvl="1" w:tentative="1">
+      <w:start w:val="1"/>
+      <w:numFmt w:val="decimal"/>
+      <w:lvlText w:val="%2."/>
+      <w:lvlJc w:val="start"/>
+      <w:pPr>
+        <w:tabs>
+          <w:tab w:val="num" w:pos="72pt"/>
+        </w:tabs>
+        <w:ind w:start="72pt" w:hanging="18pt"/>
+      </w:pPr>
+    </w:lvl>
+    <w:lvl w:ilvl="2" w:tentative="1">
+      <w:start w:val="1"/>
+      <w:numFmt w:val="decimal"/>
+      <w:lvlText w:val="%3."/>
+      <w:lvlJc w:val="start"/>
+      <w:pPr>
+        <w:tabs>
+          <w:tab w:val="num" w:pos="108pt"/>
+        </w:tabs>
+        <w:ind w:start="108pt" w:hanging="18pt"/>
+      </w:pPr>
+    </w:lvl>
+    <w:lvl w:ilvl="3" w:tentative="1">
+      <w:start w:val="1"/>
+      <w:numFmt w:val="decimal"/>
+      <w:lvlText w:val="%4."/>
+      <w:lvlJc w:val="start"/>
+      <w:pPr>
+        <w:tabs>
+          <w:tab w:val="num" w:pos="144pt"/>
+        </w:tabs>
+        <w:ind w:start="144pt" w:hanging="18pt"/>
+      </w:pPr>
+    </w:lvl>
+    <w:lvl w:ilvl="4" w:tentative="1">
+      <w:start w:val="1"/>
+      <w:numFmt w:val="decimal"/>
+      <w:lvlText w:val="%5."/>
+      <w:lvlJc w:val="start"/>
+      <w:pPr>
+        <w:tabs>
+          <w:tab w:val="num" w:pos="180pt"/>
+        </w:tabs>
+        <w:ind w:start="180pt" w:hanging="18pt"/>
+      </w:pPr>
+    </w:lvl>
+    <w:lvl w:ilvl="5" w:tentative="1">
+      <w:start w:val="1"/>
+      <w:numFmt w:val="decimal"/>
+      <w:lvlText w:val="%6."/>
+      <w:lvlJc w:val="start"/>
+      <w:pPr>
+        <w:tabs>
+          <w:tab w:val="num" w:pos="216pt"/>
+        </w:tabs>
+        <w:ind w:start="216pt" w:hanging="18pt"/>
+      </w:pPr>
+    </w:lvl>
+    <w:lvl w:ilvl="6" w:tentative="1">
+      <w:start w:val="1"/>
+      <w:numFmt w:val="decimal"/>
+      <w:lvlText w:val="%7."/>
+      <w:lvlJc w:val="start"/>
+      <w:pPr>
+        <w:tabs>
+          <w:tab w:val="num" w:pos="252pt"/>
+        </w:tabs>
+        <w:ind w:start="252pt" w:hanging="18pt"/>
+      </w:pPr>
+    </w:lvl>
+    <w:lvl w:ilvl="7" w:tentative="1">
+      <w:start w:val="1"/>
+      <w:numFmt w:val="decimal"/>
+      <w:lvlText w:val="%8."/>
+      <w:lvlJc w:val="start"/>
+      <w:pPr>
+        <w:tabs>
+          <w:tab w:val="num" w:pos="288pt"/>
+        </w:tabs>
+        <w:ind w:start="288pt" w:hanging="18pt"/>
+      </w:pPr>
+    </w:lvl>
+    <w:lvl w:ilvl="8" w:tentative="1">
+      <w:start w:val="1"/>
+      <w:numFmt w:val="decimal"/>
+      <w:lvlText w:val="%9."/>
+      <w:lvlJc w:val="start"/>
+      <w:pPr>
+        <w:tabs>
+          <w:tab w:val="num" w:pos="324pt"/>
+        </w:tabs>
+        <w:ind w:start="324pt" w:hanging="18pt"/>
+      </w:pPr>
+    </w:lvl>
+  </w:abstractNum>
+  <w:abstractNum w:abstractNumId="18" w15:restartNumberingAfterBreak="0">
     <w:nsid w:val="4189603E"/>
     <w:multiLevelType w:val="multilevel"/>
     <w:tmpl w:val="0AB06E12"/>
@@ -4063,7 +5381,7 @@
       </w:rPr>
     </w:lvl>
   </w:abstractNum>
-  <w:abstractNum w:abstractNumId="17" w15:restartNumberingAfterBreak="0">
+  <w:abstractNum w:abstractNumId="19" w15:restartNumberingAfterBreak="0">
     <w:nsid w:val="493C3F76"/>
     <w:multiLevelType w:val="hybridMultilevel"/>
     <w:tmpl w:val="9A9E418C"/>
@@ -4174,7 +5492,7 @@
       </w:pPr>
     </w:lvl>
   </w:abstractNum>
-  <w:abstractNum w:abstractNumId="18" w15:restartNumberingAfterBreak="0">
+  <w:abstractNum w:abstractNumId="20" w15:restartNumberingAfterBreak="0">
     <w:nsid w:val="52CA544A"/>
     <w:multiLevelType w:val="singleLevel"/>
     <w:tmpl w:val="AED6D67E"/>
@@ -4201,7 +5519,7 @@
       </w:rPr>
     </w:lvl>
   </w:abstractNum>
-  <w:abstractNum w:abstractNumId="19" w15:restartNumberingAfterBreak="0">
+  <w:abstractNum w:abstractNumId="21" w15:restartNumberingAfterBreak="0">
     <w:nsid w:val="6C402C58"/>
     <w:multiLevelType w:val="hybridMultilevel"/>
     <w:tmpl w:val="9A1CA078"/>
@@ -4346,7 +5664,7 @@
       </w:rPr>
     </w:lvl>
   </w:abstractNum>
-  <w:abstractNum w:abstractNumId="20" w15:restartNumberingAfterBreak="0">
+  <w:abstractNum w:abstractNumId="22" w15:restartNumberingAfterBreak="0">
     <w:nsid w:val="6CD32DA8"/>
     <w:multiLevelType w:val="singleLevel"/>
     <w:tmpl w:val="166470C2"/>
@@ -4373,40 +5691,40 @@
     </w:lvl>
   </w:abstractNum>
   <w:num w:numId="1" w16cid:durableId="2034456811">
+    <w:abstractNumId w:val="15"/>
+  </w:num>
+  <w:num w:numId="2" w16cid:durableId="2121609986">
+    <w:abstractNumId w:val="21"/>
+  </w:num>
+  <w:num w:numId="3" w16cid:durableId="107548815">
     <w:abstractNumId w:val="14"/>
   </w:num>
-  <w:num w:numId="2" w16cid:durableId="2121609986">
-    <w:abstractNumId w:val="19"/>
+  <w:num w:numId="4" w16cid:durableId="458496536">
+    <w:abstractNumId w:val="18"/>
   </w:num>
-  <w:num w:numId="3" w16cid:durableId="107548815">
+  <w:num w:numId="5" w16cid:durableId="136650240">
+    <w:abstractNumId w:val="18"/>
+  </w:num>
+  <w:num w:numId="6" w16cid:durableId="694188834">
+    <w:abstractNumId w:val="18"/>
+  </w:num>
+  <w:num w:numId="7" w16cid:durableId="1830443105">
+    <w:abstractNumId w:val="18"/>
+  </w:num>
+  <w:num w:numId="8" w16cid:durableId="827747324">
+    <w:abstractNumId w:val="20"/>
+  </w:num>
+  <w:num w:numId="9" w16cid:durableId="1854806858">
+    <w:abstractNumId w:val="22"/>
+  </w:num>
+  <w:num w:numId="10" w16cid:durableId="154998894">
+    <w:abstractNumId w:val="16"/>
+  </w:num>
+  <w:num w:numId="11" w16cid:durableId="107429717">
     <w:abstractNumId w:val="13"/>
   </w:num>
-  <w:num w:numId="4" w16cid:durableId="458496536">
-    <w:abstractNumId w:val="16"/>
-  </w:num>
-  <w:num w:numId="5" w16cid:durableId="136650240">
-    <w:abstractNumId w:val="16"/>
-  </w:num>
-  <w:num w:numId="6" w16cid:durableId="694188834">
-    <w:abstractNumId w:val="16"/>
-  </w:num>
-  <w:num w:numId="7" w16cid:durableId="1830443105">
-    <w:abstractNumId w:val="16"/>
-  </w:num>
-  <w:num w:numId="8" w16cid:durableId="827747324">
-    <w:abstractNumId w:val="18"/>
-  </w:num>
-  <w:num w:numId="9" w16cid:durableId="1854806858">
-    <w:abstractNumId w:val="20"/>
-  </w:num>
-  <w:num w:numId="10" w16cid:durableId="154998894">
-    <w:abstractNumId w:val="15"/>
-  </w:num>
-  <w:num w:numId="11" w16cid:durableId="107429717">
+  <w:num w:numId="12" w16cid:durableId="423956571">
     <w:abstractNumId w:val="12"/>
-  </w:num>
-  <w:num w:numId="12" w16cid:durableId="423956571">
-    <w:abstractNumId w:val="11"/>
   </w:num>
   <w:num w:numId="13" w16cid:durableId="846749293">
     <w:abstractNumId w:val="0"/>
@@ -4442,7 +5760,13 @@
     <w:abstractNumId w:val="1"/>
   </w:num>
   <w:num w:numId="24" w16cid:durableId="999315084">
+    <w:abstractNumId w:val="19"/>
+  </w:num>
+  <w:num w:numId="25" w16cid:durableId="294794562">
     <w:abstractNumId w:val="17"/>
+  </w:num>
+  <w:num w:numId="26" w16cid:durableId="1289435917">
+    <w:abstractNumId w:val="11"/>
   </w:num>
 </w:numbering>
 </file>
@@ -5186,6 +6510,17 @@
     <w:link w:val="Footer"/>
     <w:rsid w:val="001A3B3D"/>
   </w:style>
+  <w:style w:type="paragraph" w:styleId="ListParagraph">
+    <w:name w:val="List Paragraph"/>
+    <w:basedOn w:val="Normal"/>
+    <w:uiPriority w:val="34"/>
+    <w:qFormat/>
+    <w:rsid w:val="006F15BD"/>
+    <w:pPr>
+      <w:ind w:start="36pt"/>
+      <w:contextualSpacing/>
+    </w:pPr>
+  </w:style>
 </w:styles>
 </file>
 

</xml_diff>

<commit_message>
Changed the report doc and added the x or y direction to the bfs
</commit_message>
<xml_diff>
--- a/Khaled/ReportIEEEFormat.docx
+++ b/Khaled/ReportIEEEFormat.docx
@@ -708,6 +708,7 @@
       </w:pPr>
       <w:r>
         <w:rPr>
+          <w:noProof/>
           <w:lang w:val="en-US"/>
         </w:rPr>
         <w:drawing>
@@ -891,6 +892,9 @@
         <w:jc w:val="both"/>
       </w:pPr>
       <w:r>
+        <w:rPr>
+          <w:noProof/>
+        </w:rPr>
         <w:drawing>
           <wp:inline distT="0" distB="0" distL="0" distR="0" wp14:anchorId="7D7A0125" wp14:editId="64B77D0A">
             <wp:extent cx="541866" cy="928420"/>
@@ -1049,6 +1053,9 @@
         <w:tab/>
       </w:r>
       <w:r>
+        <w:rPr>
+          <w:noProof/>
+        </w:rPr>
         <w:drawing>
           <wp:inline distT="0" distB="0" distL="0" distR="0" wp14:anchorId="1435ADA6" wp14:editId="687FF7AE">
             <wp:extent cx="636693" cy="912716"/>
@@ -1113,10 +1120,7 @@
         <w:pStyle w:val="Heading2"/>
       </w:pPr>
       <w:r>
-        <w:t>Necessity and Design of Rectifier</w:t>
-      </w:r>
-      <w:r>
-        <w:t xml:space="preserve"> </w:t>
+        <w:t xml:space="preserve">Necessity and Design of Rectifier </w:t>
       </w:r>
     </w:p>
     <w:p>
@@ -1215,6 +1219,9 @@
         </w:drawing>
       </w:r>
       <w:r>
+        <w:rPr>
+          <w:noProof/>
+        </w:rPr>
         <w:drawing>
           <wp:inline distT="0" distB="0" distL="0" distR="0" wp14:anchorId="77EEC3A5" wp14:editId="4BD4CECC">
             <wp:extent cx="1437913" cy="948266"/>
@@ -1368,6 +1375,9 @@
         </w:drawing>
       </w:r>
       <w:r>
+        <w:rPr>
+          <w:noProof/>
+        </w:rPr>
         <w:drawing>
           <wp:inline distT="0" distB="0" distL="0" distR="0" wp14:anchorId="0C5C02E6" wp14:editId="1BD5C23C">
             <wp:extent cx="998597" cy="1273386"/>
@@ -1476,6 +1486,9 @@
         <w:jc w:val="both"/>
       </w:pPr>
       <w:r>
+        <w:rPr>
+          <w:noProof/>
+        </w:rPr>
         <w:drawing>
           <wp:inline distT="0" distB="0" distL="0" distR="0" wp14:anchorId="072C9896" wp14:editId="4230814F">
             <wp:extent cx="866986" cy="1062085"/>
@@ -1660,99 +1673,13 @@
         <w:rPr>
           <w:lang w:eastAsia="x-none"/>
         </w:rPr>
-        <w:t>Our initial assessments pointed towards the need to filter out high-frequency noise that could adversely affect our measurements. Implementing a low-pass filter seemed a logical choice, aiming to allow only the desired frequencies to pass through while attenuating those that were higher.</w:t>
+        <w:t xml:space="preserve">Our initial </w:t>
       </w:r>
       <w:r>
         <w:rPr>
           <w:lang w:eastAsia="x-none"/>
         </w:rPr>
-        <w:t xml:space="preserve"> However, </w:t>
-      </w:r>
-      <w:r>
-        <w:rPr>
-          <w:lang w:eastAsia="x-none"/>
-        </w:rPr>
-        <w:t>we recognized that the low-pass filter was not optimally addressing some of the challenges we faced</w:t>
-      </w:r>
-      <w:r>
-        <w:rPr>
-          <w:lang w:eastAsia="x-none"/>
-        </w:rPr>
-        <w:t xml:space="preserve">. Although </w:t>
-      </w:r>
-      <w:r>
-        <w:rPr>
-          <w:lang w:eastAsia="x-none"/>
-        </w:rPr>
-        <w:t>the use of a low-pass filter eliminate</w:t>
-      </w:r>
-      <w:r>
-        <w:rPr>
-          <w:lang w:eastAsia="x-none"/>
-        </w:rPr>
-        <w:t>s</w:t>
-      </w:r>
-      <w:r>
-        <w:rPr>
-          <w:lang w:eastAsia="x-none"/>
-        </w:rPr>
-        <w:t xml:space="preserve"> high-frequency noise, we recognized that such a filter would not address the variations in the DC component. This inconsistency in the DC bias could introduce errors, particularly if this bias undergoes significant changes over time. </w:t>
-      </w:r>
-      <w:r>
-        <w:rPr>
-          <w:lang w:eastAsia="x-none"/>
-        </w:rPr>
-        <w:t>It</w:t>
-      </w:r>
-      <w:r>
-        <w:rPr>
-          <w:lang w:eastAsia="x-none"/>
-        </w:rPr>
-        <w:t xml:space="preserve"> allow</w:t>
-      </w:r>
-      <w:r>
-        <w:rPr>
-          <w:lang w:eastAsia="x-none"/>
-        </w:rPr>
-        <w:t>s</w:t>
-      </w:r>
-      <w:r>
-        <w:rPr>
-          <w:lang w:eastAsia="x-none"/>
-        </w:rPr>
-        <w:t xml:space="preserve"> the DC bias (0 Hz) to pass through unaffected. </w:t>
-      </w:r>
-      <w:r>
-        <w:rPr>
-          <w:lang w:eastAsia="x-none"/>
-        </w:rPr>
-        <w:t>Therefore</w:t>
-      </w:r>
-      <w:r>
-        <w:rPr>
-          <w:lang w:eastAsia="x-none"/>
-        </w:rPr>
-        <w:t xml:space="preserve">, we had to evaluate alternative solutions or circuit designs that could </w:t>
-      </w:r>
-      <w:proofErr w:type="spellStart"/>
-      <w:r>
-        <w:rPr>
-          <w:lang w:eastAsia="x-none"/>
-        </w:rPr>
-        <w:t>stabili</w:t>
-      </w:r>
-      <w:r>
-        <w:rPr>
-          <w:lang w:eastAsia="x-none"/>
-        </w:rPr>
-        <w:t>se</w:t>
-      </w:r>
-      <w:proofErr w:type="spellEnd"/>
-      <w:r>
-        <w:rPr>
-          <w:lang w:eastAsia="x-none"/>
-        </w:rPr>
-        <w:t xml:space="preserve"> or counteract this fluctuating DC bias, ensuring our readings remained reliable and accurate</w:t>
+        <w:t>circuit design consisted of a low pass filter to help filter out what we would have considered high-frequency noise. We set the cutoff frequency at 120Hz to try and nullify any noise, however after some deliberation we had decided that we can try and make the cutoff frequency even lower, as we initially believed that only obtaining the DC component of the signals form the light sensor is necessary. This proved to be a naïve decision because the signal we got back was highly susceptible to changes in brightness and variations. When we had attenuated everything apart from the DC signal we had noticed that when the room’s lighting is switched from on to off, or vice versa, there was a large difference in the magnitude of the signal we receive, therefore we had decided that it is a better idea to try and isolate the 120Hz signal from the projector such that we do not have to worry about the room’s lights being on or off.</w:t>
       </w:r>
     </w:p>
     <w:p>
@@ -1861,14 +1788,12 @@
         </w:rPr>
         <w:t xml:space="preserve">Common </w:t>
       </w:r>
-      <w:proofErr w:type="spellStart"/>
       <w:r>
         <w:rPr>
           <w:lang w:eastAsia="x-none"/>
         </w:rPr>
-        <w:t>Emmitter</w:t>
-      </w:r>
-      <w:proofErr w:type="spellEnd"/>
+        <w:t>Emitter</w:t>
+      </w:r>
       <w:r>
         <w:rPr>
           <w:lang w:eastAsia="x-none"/>
@@ -1887,22 +1812,19 @@
         <w:rPr>
           <w:lang w:eastAsia="x-none"/>
         </w:rPr>
-        <w:t>Output is inverted</w:t>
-      </w:r>
-    </w:p>
-    <w:p>
-      <w:pPr>
-        <w:jc w:val="both"/>
+        <w:t xml:space="preserve">We first experimented with a common emitter configuration for our design, as this would result in a high voltage when the sensor is under the black line, and a </w:t>
+      </w:r>
+      <w:r>
         <w:rPr>
           <w:lang w:eastAsia="x-none"/>
         </w:rPr>
-      </w:pPr>
-      <w:r>
-        <w:rPr>
-          <w:highlight w:val="yellow"/>
+        <w:t>low voltage when the sensor is under white light. This is because when it is under more intense light, the current through the transistor</w:t>
+      </w:r>
+      <w:r>
+        <w:rPr>
           <w:lang w:eastAsia="x-none"/>
         </w:rPr>
-        <w:t>???</w:t>
+        <w:t xml:space="preserve"> would increase, meaning that more voltage is dissipated by the resistor, therefore less voltage at the output. Using this same logic, there would be more voltage at the output if the light is less intense. This configuration provided the logic we were hoping for, however the voltage difference between the black line and the white light wasn’t as high as we had hoped, therefore we decided to experiment with a common collector configuration.</w:t>
       </w:r>
     </w:p>
     <w:p>
@@ -1924,6 +1846,7 @@
         <w:t>Common Collector</w:t>
       </w:r>
     </w:p>
+    <w:commentRangeEnd w:id="0"/>
     <w:p>
       <w:pPr>
         <w:ind w:start="14.40pt"/>
@@ -1936,14 +1859,19 @@
         <w:rPr>
           <w:lang w:eastAsia="x-none"/>
         </w:rPr>
-        <w:t>In phase</w:t>
-      </w:r>
-      <w:commentRangeEnd w:id="0"/>
+        <w:t xml:space="preserve">The common collector configuration provides the opposite functionality of the common emitter configuration, where the voltage at the output drops as the light intensity decreases. Although this functionality is the opposite of what we had hoped for, the </w:t>
+      </w:r>
       <w:r>
         <w:rPr>
           <w:rStyle w:val="CommentReference"/>
         </w:rPr>
         <w:commentReference w:id="0"/>
+      </w:r>
+      <w:r>
+        <w:rPr>
+          <w:lang w:eastAsia="x-none"/>
+        </w:rPr>
+        <w:t>voltage difference between when the sensor is on a black line and on the white space was large enough to justify using this logic. We required a larger difference in voltage between the two states so that we do not get any false readings and to ensure that we can confidently state whether a sensor was on a black line or not.</w:t>
       </w:r>
     </w:p>
     <w:p>
@@ -2043,7 +1971,10 @@
         <w:t xml:space="preserve"> </w:t>
       </w:r>
       <w:r>
-        <w:t>It has a faster response time in contrast with a Phototransistor, but the fact that it need additional components for amplification was enough for us to go with a phototransistor instead.</w:t>
+        <w:t xml:space="preserve">It has a faster response time in contrast with a Phototransistor, but the fact that it need additional components for amplification was enough for us to go with a phototransistor </w:t>
+      </w:r>
+      <w:r>
+        <w:t>instead.</w:t>
       </w:r>
       <w:r>
         <w:fldChar w:fldCharType="begin"/>
@@ -2260,10 +2191,7 @@
         <w:t>signals</w:t>
       </w:r>
       <w:r>
-        <w:t>.</w:t>
-      </w:r>
-      <w:r>
-        <w:t xml:space="preserve"> </w:t>
+        <w:t xml:space="preserve">. </w:t>
       </w:r>
       <w:r>
         <w:br/>
@@ -2422,6 +2350,7 @@
         <w:jc w:val="both"/>
       </w:pPr>
       <w:r>
+        <w:lastRenderedPageBreak/>
         <w:fldChar w:fldCharType="begin"/>
       </w:r>
       <w:r>
@@ -2497,7 +2426,6 @@
         <w:jc w:val="both"/>
       </w:pPr>
       <w:r>
-        <w:lastRenderedPageBreak/>
         <w:fldChar w:fldCharType="begin"/>
       </w:r>
       <w:r>
@@ -2671,7 +2599,10 @@
         <w:ind w:start="14.40pt"/>
       </w:pPr>
       <w:r>
-        <w:t>The inclusion of planes, specifically the 5V and GND planes, in our PCB design greatly enhanced its functionality and efficiency. These planes facilitate uniform distribution of power and ground throughout the board, ensuring stable operation of all components. Furthermore, having dedicated planes minimizes the impedance, reduces potential noise and interference, and offers a more streamlined path for return currents. This design choice not only aids in efficient power management but also optimizes the overall board layout, reducing the need for numerous trace routes and contributing to a more compact and reliable design.</w:t>
+        <w:t xml:space="preserve">The inclusion of planes, specifically the 5V and GND planes, in our PCB design greatly enhanced its functionality and efficiency. These planes facilitate uniform distribution of power and ground throughout the board, ensuring stable operation of all components. Furthermore, having dedicated planes minimizes the impedance, reduces potential noise and interference, and offers a more streamlined path for return currents. This </w:t>
+      </w:r>
+      <w:r>
+        <w:t>design choice not only aids in efficient power management but also optimizes the overall board layout, reducing the need for numerous trace routes and contributing to a more compact and reliable design.</w:t>
       </w:r>
     </w:p>
     <w:p>
@@ -2929,6 +2860,7 @@
         <w:pStyle w:val="bulletlist"/>
       </w:pPr>
       <w:r>
+        <w:lastRenderedPageBreak/>
         <w:t xml:space="preserve">Avoid combining SI and CGS units, such as current in amperes and magnetic field in </w:t>
       </w:r>
       <w:proofErr w:type="spellStart"/>
@@ -3006,11 +2938,7 @@
         <w:pStyle w:val="BodyText"/>
       </w:pPr>
       <w:r>
-        <w:t xml:space="preserve">The equations are an exception to the prescribed specifications of this template. You will need to determine whether or not your equation should be typed using either the Times New Roman or the Symbol font (please no other font). </w:t>
-      </w:r>
-      <w:r>
-        <w:lastRenderedPageBreak/>
-        <w:t>To create multileveled equations, it may be necessary to treat the equation as a graphic and insert it into the text after your paper is styled.</w:t>
+        <w:t>The equations are an exception to the prescribed specifications of this template. You will need to determine whether or not your equation should be typed using either the Times New Roman or the Symbol font (please no other font). To create multileveled equations, it may be necessary to treat the equation as a graphic and insert it into the text after your paper is styled.</w:t>
       </w:r>
     </w:p>
     <w:p>
@@ -3488,7 +3416,11 @@
         <w:pStyle w:val="BodyText"/>
       </w:pPr>
       <w:r>
-        <w:t>Component heads identify the different components of your paper and are not topically subordinate to each other. Examples include Acknowledgments and References and, for these, the correct style to use is “Heading 5”. Use “figure caption” for your Figure captions, and “table head” for your table title. Run-in heads, such as “Abstract”, will require you to apply a style (in this case, italic) in addition to the style provided by the drop down menu to differentiate the head from the text.</w:t>
+        <w:t xml:space="preserve">Component heads identify the different components of your paper and are not topically subordinate to each other. Examples include Acknowledgments and References and, for these, the correct style to use is “Heading 5”. Use “figure caption” for your Figure captions, and “table head” for your table title. Run-in heads, such as “Abstract”, will require you </w:t>
+      </w:r>
+      <w:r>
+        <w:lastRenderedPageBreak/>
+        <w:t>to apply a style (in this case, italic) in addition to the style provided by the drop down menu to differentiate the head from the text.</w:t>
       </w:r>
     </w:p>
     <w:p>
@@ -3521,14 +3453,7 @@
         <w:rPr>
           <w:i w:val="0"/>
         </w:rPr>
-        <w:t xml:space="preserve">Place figures and tables at the top and bottom of columns. Avoid placing them in the middle of columns. Large figures and tables may span across both columns. Figure captions should be below the figures; table heads should appear above the tables. Insert </w:t>
-      </w:r>
-      <w:r>
-        <w:rPr>
-          <w:i w:val="0"/>
-        </w:rPr>
-        <w:lastRenderedPageBreak/>
-        <w:t>figures and tables after they are cited in the text. Use the abbreviation “Fig. 1”, even at the beginning of a sentence.</w:t>
+        <w:t>Place figures and tables at the top and bottom of columns. Avoid placing them in the middle of columns. Large figures and tables may span across both columns. Figure captions should be below the figures; table heads should appear above the tables. Insert figures and tables after they are cited in the text. Use the abbreviation “Fig. 1”, even at the beginning of a sentence.</w:t>
       </w:r>
     </w:p>
     <w:p>
@@ -3833,7 +3758,10 @@
         <w:pStyle w:val="BodyText"/>
       </w:pPr>
       <w:r>
-        <w:t>The template will number citations consecutively within brackets [1]. The sentence punctuation follows the bracket [2]. Refer simply to the reference number, as in [3]—do not use “Ref. [3]” or “reference [3]” except at the beginning of a sentence: “Reference [3] was the first</w:t>
+        <w:t xml:space="preserve">The template will number citations consecutively within brackets [1]. The sentence punctuation follows the bracket [2]. Refer simply to the reference number, as in [3]—do not use </w:t>
+      </w:r>
+      <w:r>
+        <w:t>“Ref. [3]” or “reference [3]” except at the beginning of a sentence: “Reference [3] was the first</w:t>
       </w:r>
       <w:r>
         <w:rPr>
@@ -3882,10 +3810,7 @@
         <w:t xml:space="preserve">’ </w:t>
       </w:r>
       <w:r>
-        <w:t xml:space="preserve">names; do not use “et al.”. Papers that have not been </w:t>
-      </w:r>
-      <w:r>
-        <w:t>published, even if they have been submitted for publication, should be cited as “unpublished” [4]. Papers that have been accepted for publication should be cited as “in press” [5]. Capitalize only the first word in a paper title, except for proper nouns and element symbols.</w:t>
+        <w:t>names; do not use “et al.”. Papers that have not been published, even if they have been submitted for publication, should be cited as “unpublished” [4]. Papers that have been accepted for publication should be cited as “in press” [5]. Capitalize only the first word in a paper title, except for proper nouns and element symbols.</w:t>
       </w:r>
     </w:p>
     <w:p>
@@ -4189,10 +4114,7 @@
         <w:annotationRef/>
       </w:r>
       <w:r>
-        <w:t xml:space="preserve">Anything specific </w:t>
-      </w:r>
-      <w:r>
-        <w:t>to add here?</w:t>
+        <w:t>Anything specific to add here?</w:t>
       </w:r>
     </w:p>
   </w:comment>
@@ -4228,13 +4150,8 @@
         </w:rPr>
         <w:annotationRef/>
       </w:r>
-      <w:proofErr w:type="spellStart"/>
-      <w:r>
-        <w:t>Matlab</w:t>
-      </w:r>
-      <w:proofErr w:type="spellEnd"/>
-      <w:r>
-        <w:t>?</w:t>
+      <w:r>
+        <w:t>Matlab?</w:t>
       </w:r>
     </w:p>
     <w:p>
@@ -6442,6 +6359,7 @@
   <w:style w:type="character" w:default="1" w:styleId="DefaultParagraphFont">
     <w:name w:val="Default Paragraph Font"/>
     <w:uiPriority w:val="1"/>
+    <w:semiHidden/>
     <w:unhideWhenUsed/>
   </w:style>
   <w:style w:type="table" w:default="1" w:styleId="TableNormal">

</xml_diff>

<commit_message>
changed up the high pass section on report
</commit_message>
<xml_diff>
--- a/Khaled/ReportIEEEFormat.docx
+++ b/Khaled/ReportIEEEFormat.docx
@@ -1722,43 +1722,39 @@
           <w:lang w:eastAsia="x-none"/>
         </w:rPr>
         <w:lastRenderedPageBreak/>
-        <w:t>By employing a high-pass filter, we could effectively eliminate the unwanted DC component, allowing only frequencies above a certain threshold to pass through. This was particularly relevant for our project as our primary signals of interest were not in the DC range, and the high</w:t>
+        <w:t xml:space="preserve">By employing a high-pass filter, we could effectively eliminate the unwanted DC component, allowing only frequencies above </w:t>
       </w:r>
       <w:r>
         <w:rPr>
           <w:lang w:eastAsia="x-none"/>
         </w:rPr>
-        <w:t xml:space="preserve"> </w:t>
+        <w:t>the projector’s 120Hz signal</w:t>
       </w:r>
       <w:r>
         <w:rPr>
           <w:lang w:eastAsia="x-none"/>
         </w:rPr>
-        <w:t>pass filter ensured that the readings were free from DC</w:t>
+        <w:t xml:space="preserve"> to pass through.</w:t>
       </w:r>
       <w:r>
         <w:rPr>
           <w:lang w:eastAsia="x-none"/>
         </w:rPr>
-        <w:t xml:space="preserve"> </w:t>
-      </w:r>
+        <w:t xml:space="preserve"> This is important as we remove the DC component </w:t>
+      </w:r>
+      <w:proofErr w:type="gramStart"/>
       <w:r>
         <w:rPr>
           <w:lang w:eastAsia="x-none"/>
         </w:rPr>
-        <w:t xml:space="preserve">induced distortions, </w:t>
-      </w:r>
+        <w:t>and also</w:t>
+      </w:r>
+      <w:proofErr w:type="gramEnd"/>
       <w:r>
         <w:rPr>
           <w:lang w:eastAsia="x-none"/>
         </w:rPr>
-        <w:t>therefore</w:t>
-      </w:r>
-      <w:r>
-        <w:rPr>
-          <w:lang w:eastAsia="x-none"/>
-        </w:rPr>
-        <w:t xml:space="preserve"> enhancing the accuracy and reliability of our sensor data.</w:t>
+        <w:t xml:space="preserve"> attenuate the ambient light frequency from the room, this light is at around roughly 100Hz frequency. This configuration of a high pass filter with a cutoff frequency slightly above 120Hz worked as we expected, where we did not have any unwanted noise from sources that were unexpected, all the while maintaining the desired 120Hz signal with minimal attenuation. We chose the cutoff frequency to be slightly above 120Hz such that we can safely assume that the 100Hz ambient signal has been attenuated and we only slightly attenuate our target signal.</w:t>
       </w:r>
     </w:p>
     <w:p>

</xml_diff>